<commit_message>
updating Ready Set Action Lab
</commit_message>
<xml_diff>
--- a/Menu/Menu.docx
+++ b/Menu/Menu.docx
@@ -127,14 +127,7 @@
           <w:sz w:val="28"/>
           <w:szCs w:val="28"/>
         </w:rPr>
-        <w:t>0</w:t>
-      </w:r>
-      <w:r>
-        <w:rPr>
-          <w:sz w:val="28"/>
-          <w:szCs w:val="28"/>
-        </w:rPr>
-        <w:t>3</w:t>
+        <w:t>03</w:t>
       </w:r>
       <w:r>
         <w:rPr>
@@ -187,6 +180,9 @@
     <w:p>
       <w:pPr>
         <w:spacing w:after="0"/>
+        <w:rPr>
+          <w:rStyle w:val="Hyperlink"/>
+        </w:rPr>
       </w:pPr>
       <w:hyperlink r:id="rId6" w:history="1">
         <w:r>
@@ -194,6 +190,27 @@
             <w:rStyle w:val="Hyperlink"/>
           </w:rPr>
           <w:t>https://docs.google.com/document/d/1U1zyTjdgUvK_Gz5atod60ukZg1XlAuKcKC1l-cFZJ8s/preview</w:t>
+        </w:r>
+      </w:hyperlink>
+    </w:p>
+    <w:p>
+      <w:pPr>
+        <w:spacing w:after="0"/>
+        <w:rPr>
+          <w:rStyle w:val="Hyperlink"/>
+        </w:rPr>
+      </w:pPr>
+    </w:p>
+    <w:p>
+      <w:pPr>
+        <w:spacing w:after="0"/>
+      </w:pPr>
+      <w:hyperlink r:id="rId7" w:history="1">
+        <w:r>
+          <w:rPr>
+            <w:rStyle w:val="Hyperlink"/>
+          </w:rPr>
+          <w:t>https://github.com/clintmsmith/GrandCircusLabs/tree/main/Menu</w:t>
         </w:r>
       </w:hyperlink>
     </w:p>
@@ -278,7 +295,7 @@
                     </pic:cNvPicPr>
                   </pic:nvPicPr>
                   <pic:blipFill>
-                    <a:blip r:embed="rId7">
+                    <a:blip r:embed="rId8">
                       <a:extLst>
                         <a:ext uri="{28A0092B-C50C-407E-A947-70E740481C1C}">
                           <a14:useLocalDpi xmlns:a14="http://schemas.microsoft.com/office/drawing/2010/main" val="0"/>
@@ -365,7 +382,7 @@
                     </pic:cNvPicPr>
                   </pic:nvPicPr>
                   <pic:blipFill>
-                    <a:blip r:embed="rId8">
+                    <a:blip r:embed="rId9">
                       <a:extLst>
                         <a:ext uri="{28A0092B-C50C-407E-A947-70E740481C1C}">
                           <a14:useLocalDpi xmlns:a14="http://schemas.microsoft.com/office/drawing/2010/main" val="0"/>
@@ -451,7 +468,7 @@
                     </pic:cNvPicPr>
                   </pic:nvPicPr>
                   <pic:blipFill>
-                    <a:blip r:embed="rId9">
+                    <a:blip r:embed="rId10">
                       <a:extLst>
                         <a:ext uri="{28A0092B-C50C-407E-A947-70E740481C1C}">
                           <a14:useLocalDpi xmlns:a14="http://schemas.microsoft.com/office/drawing/2010/main" val="0"/>
@@ -514,6 +531,7 @@
           <w:b/>
           <w:bCs/>
         </w:rPr>
+        <w:lastRenderedPageBreak/>
         <w:t>Extended Challenges:</w:t>
       </w:r>
     </w:p>
@@ -528,6 +546,3984 @@
       </w:pPr>
       <w:r>
         <w:t>Animate the menu opening and closing.</w:t>
+      </w:r>
+    </w:p>
+    <w:p>
+      <w:pPr>
+        <w:spacing w:after="0" w:line="240" w:lineRule="auto"/>
+        <w:textAlignment w:val="baseline"/>
+      </w:pPr>
+      <w:r>
+        <w:rPr>
+          <w:b/>
+          <w:bCs/>
+          <w:u w:val="single"/>
+        </w:rPr>
+        <w:t>HTML</w:t>
+      </w:r>
+    </w:p>
+    <w:p>
+      <w:pPr>
+        <w:spacing w:after="0" w:line="240" w:lineRule="auto"/>
+        <w:textAlignment w:val="baseline"/>
+      </w:pPr>
+    </w:p>
+    <w:p>
+      <w:pPr>
+        <w:shd w:val="clear" w:color="auto" w:fill="1E1E1E"/>
+        <w:spacing w:after="0" w:line="285" w:lineRule="atLeast"/>
+        <w:rPr>
+          <w:rFonts w:ascii="Consolas" w:eastAsia="Times New Roman" w:hAnsi="Consolas" w:cs="Times New Roman"/>
+          <w:color w:val="D4D4D4"/>
+          <w:sz w:val="21"/>
+          <w:szCs w:val="21"/>
+        </w:rPr>
+      </w:pPr>
+      <w:r>
+        <w:rPr>
+          <w:rFonts w:ascii="Consolas" w:eastAsia="Times New Roman" w:hAnsi="Consolas" w:cs="Times New Roman"/>
+          <w:color w:val="808080"/>
+          <w:sz w:val="21"/>
+          <w:szCs w:val="21"/>
+        </w:rPr>
+        <w:t>&lt;!</w:t>
+      </w:r>
+      <w:r>
+        <w:rPr>
+          <w:rFonts w:ascii="Consolas" w:eastAsia="Times New Roman" w:hAnsi="Consolas" w:cs="Times New Roman"/>
+          <w:color w:val="569CD6"/>
+          <w:sz w:val="21"/>
+          <w:szCs w:val="21"/>
+        </w:rPr>
+        <w:t>DOCTYPE</w:t>
+      </w:r>
+      <w:r>
+        <w:rPr>
+          <w:rFonts w:ascii="Consolas" w:eastAsia="Times New Roman" w:hAnsi="Consolas" w:cs="Times New Roman"/>
+          <w:color w:val="D4D4D4"/>
+          <w:sz w:val="21"/>
+          <w:szCs w:val="21"/>
+        </w:rPr>
+        <w:t xml:space="preserve"> </w:t>
+      </w:r>
+      <w:r>
+        <w:rPr>
+          <w:rFonts w:ascii="Consolas" w:eastAsia="Times New Roman" w:hAnsi="Consolas" w:cs="Times New Roman"/>
+          <w:color w:val="9CDCFE"/>
+          <w:sz w:val="21"/>
+          <w:szCs w:val="21"/>
+        </w:rPr>
+        <w:t>html</w:t>
+      </w:r>
+      <w:r>
+        <w:rPr>
+          <w:rFonts w:ascii="Consolas" w:eastAsia="Times New Roman" w:hAnsi="Consolas" w:cs="Times New Roman"/>
+          <w:color w:val="808080"/>
+          <w:sz w:val="21"/>
+          <w:szCs w:val="21"/>
+        </w:rPr>
+        <w:t>&gt;</w:t>
+      </w:r>
+    </w:p>
+    <w:p>
+      <w:pPr>
+        <w:shd w:val="clear" w:color="auto" w:fill="1E1E1E"/>
+        <w:spacing w:after="0" w:line="285" w:lineRule="atLeast"/>
+        <w:rPr>
+          <w:rFonts w:ascii="Consolas" w:eastAsia="Times New Roman" w:hAnsi="Consolas" w:cs="Times New Roman"/>
+          <w:color w:val="D4D4D4"/>
+          <w:sz w:val="21"/>
+          <w:szCs w:val="21"/>
+        </w:rPr>
+      </w:pPr>
+      <w:r>
+        <w:rPr>
+          <w:rFonts w:ascii="Consolas" w:eastAsia="Times New Roman" w:hAnsi="Consolas" w:cs="Times New Roman"/>
+          <w:color w:val="808080"/>
+          <w:sz w:val="21"/>
+          <w:szCs w:val="21"/>
+        </w:rPr>
+        <w:t>&lt;</w:t>
+      </w:r>
+      <w:r>
+        <w:rPr>
+          <w:rFonts w:ascii="Consolas" w:eastAsia="Times New Roman" w:hAnsi="Consolas" w:cs="Times New Roman"/>
+          <w:color w:val="569CD6"/>
+          <w:sz w:val="21"/>
+          <w:szCs w:val="21"/>
+        </w:rPr>
+        <w:t>html</w:t>
+      </w:r>
+      <w:r>
+        <w:rPr>
+          <w:rFonts w:ascii="Consolas" w:eastAsia="Times New Roman" w:hAnsi="Consolas" w:cs="Times New Roman"/>
+          <w:color w:val="D4D4D4"/>
+          <w:sz w:val="21"/>
+          <w:szCs w:val="21"/>
+        </w:rPr>
+        <w:t xml:space="preserve"> </w:t>
+      </w:r>
+      <w:r>
+        <w:rPr>
+          <w:rFonts w:ascii="Consolas" w:eastAsia="Times New Roman" w:hAnsi="Consolas" w:cs="Times New Roman"/>
+          <w:color w:val="9CDCFE"/>
+          <w:sz w:val="21"/>
+          <w:szCs w:val="21"/>
+        </w:rPr>
+        <w:t>lang</w:t>
+      </w:r>
+      <w:r>
+        <w:rPr>
+          <w:rFonts w:ascii="Consolas" w:eastAsia="Times New Roman" w:hAnsi="Consolas" w:cs="Times New Roman"/>
+          <w:color w:val="D4D4D4"/>
+          <w:sz w:val="21"/>
+          <w:szCs w:val="21"/>
+        </w:rPr>
+        <w:t>=</w:t>
+      </w:r>
+      <w:r>
+        <w:rPr>
+          <w:rFonts w:ascii="Consolas" w:eastAsia="Times New Roman" w:hAnsi="Consolas" w:cs="Times New Roman"/>
+          <w:color w:val="CE9178"/>
+          <w:sz w:val="21"/>
+          <w:szCs w:val="21"/>
+        </w:rPr>
+        <w:t>"en"</w:t>
+      </w:r>
+      <w:r>
+        <w:rPr>
+          <w:rFonts w:ascii="Consolas" w:eastAsia="Times New Roman" w:hAnsi="Consolas" w:cs="Times New Roman"/>
+          <w:color w:val="808080"/>
+          <w:sz w:val="21"/>
+          <w:szCs w:val="21"/>
+        </w:rPr>
+        <w:t>&gt;</w:t>
+      </w:r>
+    </w:p>
+    <w:p>
+      <w:pPr>
+        <w:shd w:val="clear" w:color="auto" w:fill="1E1E1E"/>
+        <w:spacing w:after="0" w:line="285" w:lineRule="atLeast"/>
+        <w:rPr>
+          <w:rFonts w:ascii="Consolas" w:eastAsia="Times New Roman" w:hAnsi="Consolas" w:cs="Times New Roman"/>
+          <w:color w:val="D4D4D4"/>
+          <w:sz w:val="21"/>
+          <w:szCs w:val="21"/>
+        </w:rPr>
+      </w:pPr>
+      <w:r>
+        <w:rPr>
+          <w:rFonts w:ascii="Consolas" w:eastAsia="Times New Roman" w:hAnsi="Consolas" w:cs="Times New Roman"/>
+          <w:color w:val="808080"/>
+          <w:sz w:val="21"/>
+          <w:szCs w:val="21"/>
+        </w:rPr>
+        <w:t>&lt;</w:t>
+      </w:r>
+      <w:r>
+        <w:rPr>
+          <w:rFonts w:ascii="Consolas" w:eastAsia="Times New Roman" w:hAnsi="Consolas" w:cs="Times New Roman"/>
+          <w:color w:val="569CD6"/>
+          <w:sz w:val="21"/>
+          <w:szCs w:val="21"/>
+        </w:rPr>
+        <w:t>head</w:t>
+      </w:r>
+      <w:r>
+        <w:rPr>
+          <w:rFonts w:ascii="Consolas" w:eastAsia="Times New Roman" w:hAnsi="Consolas" w:cs="Times New Roman"/>
+          <w:color w:val="808080"/>
+          <w:sz w:val="21"/>
+          <w:szCs w:val="21"/>
+        </w:rPr>
+        <w:t>&gt;</w:t>
+      </w:r>
+    </w:p>
+    <w:p>
+      <w:pPr>
+        <w:shd w:val="clear" w:color="auto" w:fill="1E1E1E"/>
+        <w:spacing w:after="0" w:line="285" w:lineRule="atLeast"/>
+        <w:rPr>
+          <w:rFonts w:ascii="Consolas" w:eastAsia="Times New Roman" w:hAnsi="Consolas" w:cs="Times New Roman"/>
+          <w:color w:val="D4D4D4"/>
+          <w:sz w:val="21"/>
+          <w:szCs w:val="21"/>
+        </w:rPr>
+      </w:pPr>
+      <w:r>
+        <w:rPr>
+          <w:rFonts w:ascii="Consolas" w:eastAsia="Times New Roman" w:hAnsi="Consolas" w:cs="Times New Roman"/>
+          <w:color w:val="D4D4D4"/>
+          <w:sz w:val="21"/>
+          <w:szCs w:val="21"/>
+        </w:rPr>
+        <w:t xml:space="preserve">    </w:t>
+      </w:r>
+      <w:r>
+        <w:rPr>
+          <w:rFonts w:ascii="Consolas" w:eastAsia="Times New Roman" w:hAnsi="Consolas" w:cs="Times New Roman"/>
+          <w:color w:val="808080"/>
+          <w:sz w:val="21"/>
+          <w:szCs w:val="21"/>
+        </w:rPr>
+        <w:t>&lt;</w:t>
+      </w:r>
+      <w:r>
+        <w:rPr>
+          <w:rFonts w:ascii="Consolas" w:eastAsia="Times New Roman" w:hAnsi="Consolas" w:cs="Times New Roman"/>
+          <w:color w:val="569CD6"/>
+          <w:sz w:val="21"/>
+          <w:szCs w:val="21"/>
+        </w:rPr>
+        <w:t>meta</w:t>
+      </w:r>
+      <w:r>
+        <w:rPr>
+          <w:rFonts w:ascii="Consolas" w:eastAsia="Times New Roman" w:hAnsi="Consolas" w:cs="Times New Roman"/>
+          <w:color w:val="D4D4D4"/>
+          <w:sz w:val="21"/>
+          <w:szCs w:val="21"/>
+        </w:rPr>
+        <w:t xml:space="preserve"> </w:t>
+      </w:r>
+      <w:r>
+        <w:rPr>
+          <w:rFonts w:ascii="Consolas" w:eastAsia="Times New Roman" w:hAnsi="Consolas" w:cs="Times New Roman"/>
+          <w:color w:val="9CDCFE"/>
+          <w:sz w:val="21"/>
+          <w:szCs w:val="21"/>
+        </w:rPr>
+        <w:t>charset</w:t>
+      </w:r>
+      <w:r>
+        <w:rPr>
+          <w:rFonts w:ascii="Consolas" w:eastAsia="Times New Roman" w:hAnsi="Consolas" w:cs="Times New Roman"/>
+          <w:color w:val="D4D4D4"/>
+          <w:sz w:val="21"/>
+          <w:szCs w:val="21"/>
+        </w:rPr>
+        <w:t>=</w:t>
+      </w:r>
+      <w:r>
+        <w:rPr>
+          <w:rFonts w:ascii="Consolas" w:eastAsia="Times New Roman" w:hAnsi="Consolas" w:cs="Times New Roman"/>
+          <w:color w:val="CE9178"/>
+          <w:sz w:val="21"/>
+          <w:szCs w:val="21"/>
+        </w:rPr>
+        <w:t>"UTF-8"</w:t>
+      </w:r>
+      <w:r>
+        <w:rPr>
+          <w:rFonts w:ascii="Consolas" w:eastAsia="Times New Roman" w:hAnsi="Consolas" w:cs="Times New Roman"/>
+          <w:color w:val="808080"/>
+          <w:sz w:val="21"/>
+          <w:szCs w:val="21"/>
+        </w:rPr>
+        <w:t>&gt;</w:t>
+      </w:r>
+    </w:p>
+    <w:p>
+      <w:pPr>
+        <w:shd w:val="clear" w:color="auto" w:fill="1E1E1E"/>
+        <w:spacing w:after="0" w:line="285" w:lineRule="atLeast"/>
+        <w:rPr>
+          <w:rFonts w:ascii="Consolas" w:eastAsia="Times New Roman" w:hAnsi="Consolas" w:cs="Times New Roman"/>
+          <w:color w:val="D4D4D4"/>
+          <w:sz w:val="21"/>
+          <w:szCs w:val="21"/>
+        </w:rPr>
+      </w:pPr>
+      <w:r>
+        <w:rPr>
+          <w:rFonts w:ascii="Consolas" w:eastAsia="Times New Roman" w:hAnsi="Consolas" w:cs="Times New Roman"/>
+          <w:color w:val="D4D4D4"/>
+          <w:sz w:val="21"/>
+          <w:szCs w:val="21"/>
+        </w:rPr>
+        <w:t xml:space="preserve">    </w:t>
+      </w:r>
+      <w:r>
+        <w:rPr>
+          <w:rFonts w:ascii="Consolas" w:eastAsia="Times New Roman" w:hAnsi="Consolas" w:cs="Times New Roman"/>
+          <w:color w:val="808080"/>
+          <w:sz w:val="21"/>
+          <w:szCs w:val="21"/>
+        </w:rPr>
+        <w:t>&lt;</w:t>
+      </w:r>
+      <w:r>
+        <w:rPr>
+          <w:rFonts w:ascii="Consolas" w:eastAsia="Times New Roman" w:hAnsi="Consolas" w:cs="Times New Roman"/>
+          <w:color w:val="569CD6"/>
+          <w:sz w:val="21"/>
+          <w:szCs w:val="21"/>
+        </w:rPr>
+        <w:t>meta</w:t>
+      </w:r>
+      <w:r>
+        <w:rPr>
+          <w:rFonts w:ascii="Consolas" w:eastAsia="Times New Roman" w:hAnsi="Consolas" w:cs="Times New Roman"/>
+          <w:color w:val="D4D4D4"/>
+          <w:sz w:val="21"/>
+          <w:szCs w:val="21"/>
+        </w:rPr>
+        <w:t xml:space="preserve"> </w:t>
+      </w:r>
+      <w:r>
+        <w:rPr>
+          <w:rFonts w:ascii="Consolas" w:eastAsia="Times New Roman" w:hAnsi="Consolas" w:cs="Times New Roman"/>
+          <w:color w:val="9CDCFE"/>
+          <w:sz w:val="21"/>
+          <w:szCs w:val="21"/>
+        </w:rPr>
+        <w:t>http-equiv</w:t>
+      </w:r>
+      <w:r>
+        <w:rPr>
+          <w:rFonts w:ascii="Consolas" w:eastAsia="Times New Roman" w:hAnsi="Consolas" w:cs="Times New Roman"/>
+          <w:color w:val="D4D4D4"/>
+          <w:sz w:val="21"/>
+          <w:szCs w:val="21"/>
+        </w:rPr>
+        <w:t>=</w:t>
+      </w:r>
+      <w:r>
+        <w:rPr>
+          <w:rFonts w:ascii="Consolas" w:eastAsia="Times New Roman" w:hAnsi="Consolas" w:cs="Times New Roman"/>
+          <w:color w:val="CE9178"/>
+          <w:sz w:val="21"/>
+          <w:szCs w:val="21"/>
+        </w:rPr>
+        <w:t>"X-UA-Compatible"</w:t>
+      </w:r>
+      <w:r>
+        <w:rPr>
+          <w:rFonts w:ascii="Consolas" w:eastAsia="Times New Roman" w:hAnsi="Consolas" w:cs="Times New Roman"/>
+          <w:color w:val="D4D4D4"/>
+          <w:sz w:val="21"/>
+          <w:szCs w:val="21"/>
+        </w:rPr>
+        <w:t xml:space="preserve"> </w:t>
+      </w:r>
+      <w:r>
+        <w:rPr>
+          <w:rFonts w:ascii="Consolas" w:eastAsia="Times New Roman" w:hAnsi="Consolas" w:cs="Times New Roman"/>
+          <w:color w:val="9CDCFE"/>
+          <w:sz w:val="21"/>
+          <w:szCs w:val="21"/>
+        </w:rPr>
+        <w:t>content</w:t>
+      </w:r>
+      <w:r>
+        <w:rPr>
+          <w:rFonts w:ascii="Consolas" w:eastAsia="Times New Roman" w:hAnsi="Consolas" w:cs="Times New Roman"/>
+          <w:color w:val="D4D4D4"/>
+          <w:sz w:val="21"/>
+          <w:szCs w:val="21"/>
+        </w:rPr>
+        <w:t>=</w:t>
+      </w:r>
+      <w:r>
+        <w:rPr>
+          <w:rFonts w:ascii="Consolas" w:eastAsia="Times New Roman" w:hAnsi="Consolas" w:cs="Times New Roman"/>
+          <w:color w:val="CE9178"/>
+          <w:sz w:val="21"/>
+          <w:szCs w:val="21"/>
+        </w:rPr>
+        <w:t>"IE=edge"</w:t>
+      </w:r>
+      <w:r>
+        <w:rPr>
+          <w:rFonts w:ascii="Consolas" w:eastAsia="Times New Roman" w:hAnsi="Consolas" w:cs="Times New Roman"/>
+          <w:color w:val="808080"/>
+          <w:sz w:val="21"/>
+          <w:szCs w:val="21"/>
+        </w:rPr>
+        <w:t>&gt;</w:t>
+      </w:r>
+    </w:p>
+    <w:p>
+      <w:pPr>
+        <w:shd w:val="clear" w:color="auto" w:fill="1E1E1E"/>
+        <w:spacing w:after="0" w:line="285" w:lineRule="atLeast"/>
+        <w:rPr>
+          <w:rFonts w:ascii="Consolas" w:eastAsia="Times New Roman" w:hAnsi="Consolas" w:cs="Times New Roman"/>
+          <w:color w:val="D4D4D4"/>
+          <w:sz w:val="21"/>
+          <w:szCs w:val="21"/>
+        </w:rPr>
+      </w:pPr>
+      <w:r>
+        <w:rPr>
+          <w:rFonts w:ascii="Consolas" w:eastAsia="Times New Roman" w:hAnsi="Consolas" w:cs="Times New Roman"/>
+          <w:color w:val="D4D4D4"/>
+          <w:sz w:val="21"/>
+          <w:szCs w:val="21"/>
+        </w:rPr>
+        <w:t xml:space="preserve">    </w:t>
+      </w:r>
+      <w:r>
+        <w:rPr>
+          <w:rFonts w:ascii="Consolas" w:eastAsia="Times New Roman" w:hAnsi="Consolas" w:cs="Times New Roman"/>
+          <w:color w:val="808080"/>
+          <w:sz w:val="21"/>
+          <w:szCs w:val="21"/>
+        </w:rPr>
+        <w:t>&lt;</w:t>
+      </w:r>
+      <w:r>
+        <w:rPr>
+          <w:rFonts w:ascii="Consolas" w:eastAsia="Times New Roman" w:hAnsi="Consolas" w:cs="Times New Roman"/>
+          <w:color w:val="569CD6"/>
+          <w:sz w:val="21"/>
+          <w:szCs w:val="21"/>
+        </w:rPr>
+        <w:t>meta</w:t>
+      </w:r>
+      <w:r>
+        <w:rPr>
+          <w:rFonts w:ascii="Consolas" w:eastAsia="Times New Roman" w:hAnsi="Consolas" w:cs="Times New Roman"/>
+          <w:color w:val="D4D4D4"/>
+          <w:sz w:val="21"/>
+          <w:szCs w:val="21"/>
+        </w:rPr>
+        <w:t xml:space="preserve"> </w:t>
+      </w:r>
+      <w:r>
+        <w:rPr>
+          <w:rFonts w:ascii="Consolas" w:eastAsia="Times New Roman" w:hAnsi="Consolas" w:cs="Times New Roman"/>
+          <w:color w:val="9CDCFE"/>
+          <w:sz w:val="21"/>
+          <w:szCs w:val="21"/>
+        </w:rPr>
+        <w:t>name</w:t>
+      </w:r>
+      <w:r>
+        <w:rPr>
+          <w:rFonts w:ascii="Consolas" w:eastAsia="Times New Roman" w:hAnsi="Consolas" w:cs="Times New Roman"/>
+          <w:color w:val="D4D4D4"/>
+          <w:sz w:val="21"/>
+          <w:szCs w:val="21"/>
+        </w:rPr>
+        <w:t>=</w:t>
+      </w:r>
+      <w:r>
+        <w:rPr>
+          <w:rFonts w:ascii="Consolas" w:eastAsia="Times New Roman" w:hAnsi="Consolas" w:cs="Times New Roman"/>
+          <w:color w:val="CE9178"/>
+          <w:sz w:val="21"/>
+          <w:szCs w:val="21"/>
+        </w:rPr>
+        <w:t>"viewport"</w:t>
+      </w:r>
+      <w:r>
+        <w:rPr>
+          <w:rFonts w:ascii="Consolas" w:eastAsia="Times New Roman" w:hAnsi="Consolas" w:cs="Times New Roman"/>
+          <w:color w:val="D4D4D4"/>
+          <w:sz w:val="21"/>
+          <w:szCs w:val="21"/>
+        </w:rPr>
+        <w:t xml:space="preserve"> </w:t>
+      </w:r>
+      <w:r>
+        <w:rPr>
+          <w:rFonts w:ascii="Consolas" w:eastAsia="Times New Roman" w:hAnsi="Consolas" w:cs="Times New Roman"/>
+          <w:color w:val="9CDCFE"/>
+          <w:sz w:val="21"/>
+          <w:szCs w:val="21"/>
+        </w:rPr>
+        <w:t>content</w:t>
+      </w:r>
+      <w:r>
+        <w:rPr>
+          <w:rFonts w:ascii="Consolas" w:eastAsia="Times New Roman" w:hAnsi="Consolas" w:cs="Times New Roman"/>
+          <w:color w:val="D4D4D4"/>
+          <w:sz w:val="21"/>
+          <w:szCs w:val="21"/>
+        </w:rPr>
+        <w:t>=</w:t>
+      </w:r>
+      <w:r>
+        <w:rPr>
+          <w:rFonts w:ascii="Consolas" w:eastAsia="Times New Roman" w:hAnsi="Consolas" w:cs="Times New Roman"/>
+          <w:color w:val="CE9178"/>
+          <w:sz w:val="21"/>
+          <w:szCs w:val="21"/>
+        </w:rPr>
+        <w:t>"width=device-width, initial-scale=1.0"</w:t>
+      </w:r>
+      <w:r>
+        <w:rPr>
+          <w:rFonts w:ascii="Consolas" w:eastAsia="Times New Roman" w:hAnsi="Consolas" w:cs="Times New Roman"/>
+          <w:color w:val="808080"/>
+          <w:sz w:val="21"/>
+          <w:szCs w:val="21"/>
+        </w:rPr>
+        <w:t>&gt;</w:t>
+      </w:r>
+    </w:p>
+    <w:p>
+      <w:pPr>
+        <w:shd w:val="clear" w:color="auto" w:fill="1E1E1E"/>
+        <w:spacing w:after="0" w:line="285" w:lineRule="atLeast"/>
+        <w:rPr>
+          <w:rFonts w:ascii="Consolas" w:eastAsia="Times New Roman" w:hAnsi="Consolas" w:cs="Times New Roman"/>
+          <w:color w:val="D4D4D4"/>
+          <w:sz w:val="21"/>
+          <w:szCs w:val="21"/>
+        </w:rPr>
+      </w:pPr>
+      <w:r>
+        <w:rPr>
+          <w:rFonts w:ascii="Consolas" w:eastAsia="Times New Roman" w:hAnsi="Consolas" w:cs="Times New Roman"/>
+          <w:color w:val="D4D4D4"/>
+          <w:sz w:val="21"/>
+          <w:szCs w:val="21"/>
+        </w:rPr>
+        <w:t xml:space="preserve">    </w:t>
+      </w:r>
+      <w:r>
+        <w:rPr>
+          <w:rFonts w:ascii="Consolas" w:eastAsia="Times New Roman" w:hAnsi="Consolas" w:cs="Times New Roman"/>
+          <w:color w:val="808080"/>
+          <w:sz w:val="21"/>
+          <w:szCs w:val="21"/>
+        </w:rPr>
+        <w:t>&lt;</w:t>
+      </w:r>
+      <w:r>
+        <w:rPr>
+          <w:rFonts w:ascii="Consolas" w:eastAsia="Times New Roman" w:hAnsi="Consolas" w:cs="Times New Roman"/>
+          <w:color w:val="569CD6"/>
+          <w:sz w:val="21"/>
+          <w:szCs w:val="21"/>
+        </w:rPr>
+        <w:t>title</w:t>
+      </w:r>
+      <w:r>
+        <w:rPr>
+          <w:rFonts w:ascii="Consolas" w:eastAsia="Times New Roman" w:hAnsi="Consolas" w:cs="Times New Roman"/>
+          <w:color w:val="808080"/>
+          <w:sz w:val="21"/>
+          <w:szCs w:val="21"/>
+        </w:rPr>
+        <w:t>&gt;</w:t>
+      </w:r>
+      <w:r>
+        <w:rPr>
+          <w:rFonts w:ascii="Consolas" w:eastAsia="Times New Roman" w:hAnsi="Consolas" w:cs="Times New Roman"/>
+          <w:color w:val="D4D4D4"/>
+          <w:sz w:val="21"/>
+          <w:szCs w:val="21"/>
+        </w:rPr>
+        <w:t>Document</w:t>
+      </w:r>
+      <w:r>
+        <w:rPr>
+          <w:rFonts w:ascii="Consolas" w:eastAsia="Times New Roman" w:hAnsi="Consolas" w:cs="Times New Roman"/>
+          <w:color w:val="808080"/>
+          <w:sz w:val="21"/>
+          <w:szCs w:val="21"/>
+        </w:rPr>
+        <w:t>&lt;/</w:t>
+      </w:r>
+      <w:r>
+        <w:rPr>
+          <w:rFonts w:ascii="Consolas" w:eastAsia="Times New Roman" w:hAnsi="Consolas" w:cs="Times New Roman"/>
+          <w:color w:val="569CD6"/>
+          <w:sz w:val="21"/>
+          <w:szCs w:val="21"/>
+        </w:rPr>
+        <w:t>title</w:t>
+      </w:r>
+      <w:r>
+        <w:rPr>
+          <w:rFonts w:ascii="Consolas" w:eastAsia="Times New Roman" w:hAnsi="Consolas" w:cs="Times New Roman"/>
+          <w:color w:val="808080"/>
+          <w:sz w:val="21"/>
+          <w:szCs w:val="21"/>
+        </w:rPr>
+        <w:t>&gt;</w:t>
+      </w:r>
+    </w:p>
+    <w:p>
+      <w:pPr>
+        <w:shd w:val="clear" w:color="auto" w:fill="1E1E1E"/>
+        <w:spacing w:after="0" w:line="285" w:lineRule="atLeast"/>
+        <w:rPr>
+          <w:rFonts w:ascii="Consolas" w:eastAsia="Times New Roman" w:hAnsi="Consolas" w:cs="Times New Roman"/>
+          <w:color w:val="D4D4D4"/>
+          <w:sz w:val="21"/>
+          <w:szCs w:val="21"/>
+        </w:rPr>
+      </w:pPr>
+    </w:p>
+    <w:p>
+      <w:pPr>
+        <w:shd w:val="clear" w:color="auto" w:fill="1E1E1E"/>
+        <w:spacing w:after="0" w:line="285" w:lineRule="atLeast"/>
+        <w:rPr>
+          <w:rFonts w:ascii="Consolas" w:eastAsia="Times New Roman" w:hAnsi="Consolas" w:cs="Times New Roman"/>
+          <w:color w:val="D4D4D4"/>
+          <w:sz w:val="21"/>
+          <w:szCs w:val="21"/>
+        </w:rPr>
+      </w:pPr>
+      <w:r>
+        <w:rPr>
+          <w:rFonts w:ascii="Consolas" w:eastAsia="Times New Roman" w:hAnsi="Consolas" w:cs="Times New Roman"/>
+          <w:color w:val="808080"/>
+          <w:sz w:val="21"/>
+          <w:szCs w:val="21"/>
+        </w:rPr>
+        <w:t>&lt;</w:t>
+      </w:r>
+      <w:r>
+        <w:rPr>
+          <w:rFonts w:ascii="Consolas" w:eastAsia="Times New Roman" w:hAnsi="Consolas" w:cs="Times New Roman"/>
+          <w:color w:val="569CD6"/>
+          <w:sz w:val="21"/>
+          <w:szCs w:val="21"/>
+        </w:rPr>
+        <w:t>link</w:t>
+      </w:r>
+      <w:r>
+        <w:rPr>
+          <w:rFonts w:ascii="Consolas" w:eastAsia="Times New Roman" w:hAnsi="Consolas" w:cs="Times New Roman"/>
+          <w:color w:val="D4D4D4"/>
+          <w:sz w:val="21"/>
+          <w:szCs w:val="21"/>
+        </w:rPr>
+        <w:t xml:space="preserve"> </w:t>
+      </w:r>
+      <w:r>
+        <w:rPr>
+          <w:rFonts w:ascii="Consolas" w:eastAsia="Times New Roman" w:hAnsi="Consolas" w:cs="Times New Roman"/>
+          <w:color w:val="9CDCFE"/>
+          <w:sz w:val="21"/>
+          <w:szCs w:val="21"/>
+        </w:rPr>
+        <w:t>href</w:t>
+      </w:r>
+      <w:r>
+        <w:rPr>
+          <w:rFonts w:ascii="Consolas" w:eastAsia="Times New Roman" w:hAnsi="Consolas" w:cs="Times New Roman"/>
+          <w:color w:val="D4D4D4"/>
+          <w:sz w:val="21"/>
+          <w:szCs w:val="21"/>
+        </w:rPr>
+        <w:t>=</w:t>
+      </w:r>
+      <w:r>
+        <w:rPr>
+          <w:rFonts w:ascii="Consolas" w:eastAsia="Times New Roman" w:hAnsi="Consolas" w:cs="Times New Roman"/>
+          <w:color w:val="CE9178"/>
+          <w:sz w:val="21"/>
+          <w:szCs w:val="21"/>
+        </w:rPr>
+        <w:t>"https://cdn.jsdelivr.net/npm/bootstrap@5.2.2/dist/css/bootstrap.min.css"</w:t>
+      </w:r>
+      <w:r>
+        <w:rPr>
+          <w:rFonts w:ascii="Consolas" w:eastAsia="Times New Roman" w:hAnsi="Consolas" w:cs="Times New Roman"/>
+          <w:color w:val="D4D4D4"/>
+          <w:sz w:val="21"/>
+          <w:szCs w:val="21"/>
+        </w:rPr>
+        <w:t xml:space="preserve"> </w:t>
+      </w:r>
+      <w:r>
+        <w:rPr>
+          <w:rFonts w:ascii="Consolas" w:eastAsia="Times New Roman" w:hAnsi="Consolas" w:cs="Times New Roman"/>
+          <w:color w:val="9CDCFE"/>
+          <w:sz w:val="21"/>
+          <w:szCs w:val="21"/>
+        </w:rPr>
+        <w:t>rel</w:t>
+      </w:r>
+      <w:r>
+        <w:rPr>
+          <w:rFonts w:ascii="Consolas" w:eastAsia="Times New Roman" w:hAnsi="Consolas" w:cs="Times New Roman"/>
+          <w:color w:val="D4D4D4"/>
+          <w:sz w:val="21"/>
+          <w:szCs w:val="21"/>
+        </w:rPr>
+        <w:t>=</w:t>
+      </w:r>
+      <w:r>
+        <w:rPr>
+          <w:rFonts w:ascii="Consolas" w:eastAsia="Times New Roman" w:hAnsi="Consolas" w:cs="Times New Roman"/>
+          <w:color w:val="CE9178"/>
+          <w:sz w:val="21"/>
+          <w:szCs w:val="21"/>
+        </w:rPr>
+        <w:t>"stylesheet"</w:t>
+      </w:r>
+      <w:r>
+        <w:rPr>
+          <w:rFonts w:ascii="Consolas" w:eastAsia="Times New Roman" w:hAnsi="Consolas" w:cs="Times New Roman"/>
+          <w:color w:val="D4D4D4"/>
+          <w:sz w:val="21"/>
+          <w:szCs w:val="21"/>
+        </w:rPr>
+        <w:t xml:space="preserve"> </w:t>
+      </w:r>
+      <w:r>
+        <w:rPr>
+          <w:rFonts w:ascii="Consolas" w:eastAsia="Times New Roman" w:hAnsi="Consolas" w:cs="Times New Roman"/>
+          <w:color w:val="9CDCFE"/>
+          <w:sz w:val="21"/>
+          <w:szCs w:val="21"/>
+        </w:rPr>
+        <w:t>integrity</w:t>
+      </w:r>
+      <w:r>
+        <w:rPr>
+          <w:rFonts w:ascii="Consolas" w:eastAsia="Times New Roman" w:hAnsi="Consolas" w:cs="Times New Roman"/>
+          <w:color w:val="D4D4D4"/>
+          <w:sz w:val="21"/>
+          <w:szCs w:val="21"/>
+        </w:rPr>
+        <w:t>=</w:t>
+      </w:r>
+      <w:r>
+        <w:rPr>
+          <w:rFonts w:ascii="Consolas" w:eastAsia="Times New Roman" w:hAnsi="Consolas" w:cs="Times New Roman"/>
+          <w:color w:val="CE9178"/>
+          <w:sz w:val="21"/>
+          <w:szCs w:val="21"/>
+        </w:rPr>
+        <w:t>"sha384-Zenh87qX5JnK2Jl0vWa8Ck2rdkQ2Bzep5IDxbcnCeuOxjzrPF/et3URy9Bv1WTRi"</w:t>
+      </w:r>
+      <w:r>
+        <w:rPr>
+          <w:rFonts w:ascii="Consolas" w:eastAsia="Times New Roman" w:hAnsi="Consolas" w:cs="Times New Roman"/>
+          <w:color w:val="D4D4D4"/>
+          <w:sz w:val="21"/>
+          <w:szCs w:val="21"/>
+        </w:rPr>
+        <w:t xml:space="preserve"> </w:t>
+      </w:r>
+      <w:r>
+        <w:rPr>
+          <w:rFonts w:ascii="Consolas" w:eastAsia="Times New Roman" w:hAnsi="Consolas" w:cs="Times New Roman"/>
+          <w:color w:val="9CDCFE"/>
+          <w:sz w:val="21"/>
+          <w:szCs w:val="21"/>
+        </w:rPr>
+        <w:t>crossorigin</w:t>
+      </w:r>
+      <w:r>
+        <w:rPr>
+          <w:rFonts w:ascii="Consolas" w:eastAsia="Times New Roman" w:hAnsi="Consolas" w:cs="Times New Roman"/>
+          <w:color w:val="D4D4D4"/>
+          <w:sz w:val="21"/>
+          <w:szCs w:val="21"/>
+        </w:rPr>
+        <w:t>=</w:t>
+      </w:r>
+      <w:r>
+        <w:rPr>
+          <w:rFonts w:ascii="Consolas" w:eastAsia="Times New Roman" w:hAnsi="Consolas" w:cs="Times New Roman"/>
+          <w:color w:val="CE9178"/>
+          <w:sz w:val="21"/>
+          <w:szCs w:val="21"/>
+        </w:rPr>
+        <w:t>"anonymous"</w:t>
+      </w:r>
+      <w:r>
+        <w:rPr>
+          <w:rFonts w:ascii="Consolas" w:eastAsia="Times New Roman" w:hAnsi="Consolas" w:cs="Times New Roman"/>
+          <w:color w:val="808080"/>
+          <w:sz w:val="21"/>
+          <w:szCs w:val="21"/>
+        </w:rPr>
+        <w:t>&gt;</w:t>
+      </w:r>
+    </w:p>
+    <w:p>
+      <w:pPr>
+        <w:shd w:val="clear" w:color="auto" w:fill="1E1E1E"/>
+        <w:spacing w:after="0" w:line="285" w:lineRule="atLeast"/>
+        <w:rPr>
+          <w:rFonts w:ascii="Consolas" w:eastAsia="Times New Roman" w:hAnsi="Consolas" w:cs="Times New Roman"/>
+          <w:color w:val="D4D4D4"/>
+          <w:sz w:val="21"/>
+          <w:szCs w:val="21"/>
+        </w:rPr>
+      </w:pPr>
+      <w:r>
+        <w:rPr>
+          <w:rFonts w:ascii="Consolas" w:eastAsia="Times New Roman" w:hAnsi="Consolas" w:cs="Times New Roman"/>
+          <w:color w:val="808080"/>
+          <w:sz w:val="21"/>
+          <w:szCs w:val="21"/>
+        </w:rPr>
+        <w:t>&lt;/</w:t>
+      </w:r>
+      <w:r>
+        <w:rPr>
+          <w:rFonts w:ascii="Consolas" w:eastAsia="Times New Roman" w:hAnsi="Consolas" w:cs="Times New Roman"/>
+          <w:color w:val="569CD6"/>
+          <w:sz w:val="21"/>
+          <w:szCs w:val="21"/>
+        </w:rPr>
+        <w:t>head</w:t>
+      </w:r>
+      <w:r>
+        <w:rPr>
+          <w:rFonts w:ascii="Consolas" w:eastAsia="Times New Roman" w:hAnsi="Consolas" w:cs="Times New Roman"/>
+          <w:color w:val="808080"/>
+          <w:sz w:val="21"/>
+          <w:szCs w:val="21"/>
+        </w:rPr>
+        <w:t>&gt;</w:t>
+      </w:r>
+    </w:p>
+    <w:p>
+      <w:pPr>
+        <w:shd w:val="clear" w:color="auto" w:fill="1E1E1E"/>
+        <w:spacing w:after="0" w:line="285" w:lineRule="atLeast"/>
+        <w:rPr>
+          <w:rFonts w:ascii="Consolas" w:eastAsia="Times New Roman" w:hAnsi="Consolas" w:cs="Times New Roman"/>
+          <w:color w:val="D4D4D4"/>
+          <w:sz w:val="21"/>
+          <w:szCs w:val="21"/>
+        </w:rPr>
+      </w:pPr>
+      <w:r>
+        <w:rPr>
+          <w:rFonts w:ascii="Consolas" w:eastAsia="Times New Roman" w:hAnsi="Consolas" w:cs="Times New Roman"/>
+          <w:color w:val="808080"/>
+          <w:sz w:val="21"/>
+          <w:szCs w:val="21"/>
+        </w:rPr>
+        <w:t>&lt;</w:t>
+      </w:r>
+      <w:r>
+        <w:rPr>
+          <w:rFonts w:ascii="Consolas" w:eastAsia="Times New Roman" w:hAnsi="Consolas" w:cs="Times New Roman"/>
+          <w:color w:val="569CD6"/>
+          <w:sz w:val="21"/>
+          <w:szCs w:val="21"/>
+        </w:rPr>
+        <w:t>body</w:t>
+      </w:r>
+      <w:r>
+        <w:rPr>
+          <w:rFonts w:ascii="Consolas" w:eastAsia="Times New Roman" w:hAnsi="Consolas" w:cs="Times New Roman"/>
+          <w:color w:val="808080"/>
+          <w:sz w:val="21"/>
+          <w:szCs w:val="21"/>
+        </w:rPr>
+        <w:t>&gt;</w:t>
+      </w:r>
+    </w:p>
+    <w:p>
+      <w:pPr>
+        <w:shd w:val="clear" w:color="auto" w:fill="1E1E1E"/>
+        <w:spacing w:after="0" w:line="285" w:lineRule="atLeast"/>
+        <w:rPr>
+          <w:rFonts w:ascii="Consolas" w:eastAsia="Times New Roman" w:hAnsi="Consolas" w:cs="Times New Roman"/>
+          <w:color w:val="D4D4D4"/>
+          <w:sz w:val="21"/>
+          <w:szCs w:val="21"/>
+        </w:rPr>
+      </w:pPr>
+    </w:p>
+    <w:p>
+      <w:pPr>
+        <w:shd w:val="clear" w:color="auto" w:fill="1E1E1E"/>
+        <w:spacing w:after="0" w:line="285" w:lineRule="atLeast"/>
+        <w:rPr>
+          <w:rFonts w:ascii="Consolas" w:eastAsia="Times New Roman" w:hAnsi="Consolas" w:cs="Times New Roman"/>
+          <w:color w:val="D4D4D4"/>
+          <w:sz w:val="21"/>
+          <w:szCs w:val="21"/>
+        </w:rPr>
+      </w:pPr>
+      <w:r>
+        <w:rPr>
+          <w:rFonts w:ascii="Consolas" w:eastAsia="Times New Roman" w:hAnsi="Consolas" w:cs="Times New Roman"/>
+          <w:color w:val="D4D4D4"/>
+          <w:sz w:val="21"/>
+          <w:szCs w:val="21"/>
+        </w:rPr>
+        <w:t xml:space="preserve">    </w:t>
+      </w:r>
+      <w:r>
+        <w:rPr>
+          <w:rFonts w:ascii="Consolas" w:eastAsia="Times New Roman" w:hAnsi="Consolas" w:cs="Times New Roman"/>
+          <w:color w:val="808080"/>
+          <w:sz w:val="21"/>
+          <w:szCs w:val="21"/>
+        </w:rPr>
+        <w:t>&lt;</w:t>
+      </w:r>
+      <w:r>
+        <w:rPr>
+          <w:rFonts w:ascii="Consolas" w:eastAsia="Times New Roman" w:hAnsi="Consolas" w:cs="Times New Roman"/>
+          <w:color w:val="569CD6"/>
+          <w:sz w:val="21"/>
+          <w:szCs w:val="21"/>
+        </w:rPr>
+        <w:t>div</w:t>
+      </w:r>
+      <w:r>
+        <w:rPr>
+          <w:rFonts w:ascii="Consolas" w:eastAsia="Times New Roman" w:hAnsi="Consolas" w:cs="Times New Roman"/>
+          <w:color w:val="D4D4D4"/>
+          <w:sz w:val="21"/>
+          <w:szCs w:val="21"/>
+        </w:rPr>
+        <w:t xml:space="preserve"> </w:t>
+      </w:r>
+      <w:r>
+        <w:rPr>
+          <w:rFonts w:ascii="Consolas" w:eastAsia="Times New Roman" w:hAnsi="Consolas" w:cs="Times New Roman"/>
+          <w:color w:val="9CDCFE"/>
+          <w:sz w:val="21"/>
+          <w:szCs w:val="21"/>
+        </w:rPr>
+        <w:t>class</w:t>
+      </w:r>
+      <w:r>
+        <w:rPr>
+          <w:rFonts w:ascii="Consolas" w:eastAsia="Times New Roman" w:hAnsi="Consolas" w:cs="Times New Roman"/>
+          <w:color w:val="D4D4D4"/>
+          <w:sz w:val="21"/>
+          <w:szCs w:val="21"/>
+        </w:rPr>
+        <w:t>=</w:t>
+      </w:r>
+      <w:r>
+        <w:rPr>
+          <w:rFonts w:ascii="Consolas" w:eastAsia="Times New Roman" w:hAnsi="Consolas" w:cs="Times New Roman"/>
+          <w:color w:val="CE9178"/>
+          <w:sz w:val="21"/>
+          <w:szCs w:val="21"/>
+        </w:rPr>
+        <w:t>"dropdown"</w:t>
+      </w:r>
+      <w:r>
+        <w:rPr>
+          <w:rFonts w:ascii="Consolas" w:eastAsia="Times New Roman" w:hAnsi="Consolas" w:cs="Times New Roman"/>
+          <w:color w:val="808080"/>
+          <w:sz w:val="21"/>
+          <w:szCs w:val="21"/>
+        </w:rPr>
+        <w:t>&gt;</w:t>
+      </w:r>
+    </w:p>
+    <w:p>
+      <w:pPr>
+        <w:shd w:val="clear" w:color="auto" w:fill="1E1E1E"/>
+        <w:spacing w:after="0" w:line="285" w:lineRule="atLeast"/>
+        <w:rPr>
+          <w:rFonts w:ascii="Consolas" w:eastAsia="Times New Roman" w:hAnsi="Consolas" w:cs="Times New Roman"/>
+          <w:color w:val="D4D4D4"/>
+          <w:sz w:val="21"/>
+          <w:szCs w:val="21"/>
+        </w:rPr>
+      </w:pPr>
+      <w:r>
+        <w:rPr>
+          <w:rFonts w:ascii="Consolas" w:eastAsia="Times New Roman" w:hAnsi="Consolas" w:cs="Times New Roman"/>
+          <w:color w:val="D4D4D4"/>
+          <w:sz w:val="21"/>
+          <w:szCs w:val="21"/>
+        </w:rPr>
+        <w:t xml:space="preserve">        </w:t>
+      </w:r>
+      <w:r>
+        <w:rPr>
+          <w:rFonts w:ascii="Consolas" w:eastAsia="Times New Roman" w:hAnsi="Consolas" w:cs="Times New Roman"/>
+          <w:color w:val="808080"/>
+          <w:sz w:val="21"/>
+          <w:szCs w:val="21"/>
+        </w:rPr>
+        <w:t>&lt;</w:t>
+      </w:r>
+      <w:r>
+        <w:rPr>
+          <w:rFonts w:ascii="Consolas" w:eastAsia="Times New Roman" w:hAnsi="Consolas" w:cs="Times New Roman"/>
+          <w:color w:val="569CD6"/>
+          <w:sz w:val="21"/>
+          <w:szCs w:val="21"/>
+        </w:rPr>
+        <w:t>button</w:t>
+      </w:r>
+      <w:r>
+        <w:rPr>
+          <w:rFonts w:ascii="Consolas" w:eastAsia="Times New Roman" w:hAnsi="Consolas" w:cs="Times New Roman"/>
+          <w:color w:val="D4D4D4"/>
+          <w:sz w:val="21"/>
+          <w:szCs w:val="21"/>
+        </w:rPr>
+        <w:t xml:space="preserve"> </w:t>
+      </w:r>
+      <w:r>
+        <w:rPr>
+          <w:rFonts w:ascii="Consolas" w:eastAsia="Times New Roman" w:hAnsi="Consolas" w:cs="Times New Roman"/>
+          <w:color w:val="9CDCFE"/>
+          <w:sz w:val="21"/>
+          <w:szCs w:val="21"/>
+        </w:rPr>
+        <w:t>class</w:t>
+      </w:r>
+      <w:r>
+        <w:rPr>
+          <w:rFonts w:ascii="Consolas" w:eastAsia="Times New Roman" w:hAnsi="Consolas" w:cs="Times New Roman"/>
+          <w:color w:val="D4D4D4"/>
+          <w:sz w:val="21"/>
+          <w:szCs w:val="21"/>
+        </w:rPr>
+        <w:t>=</w:t>
+      </w:r>
+      <w:r>
+        <w:rPr>
+          <w:rFonts w:ascii="Consolas" w:eastAsia="Times New Roman" w:hAnsi="Consolas" w:cs="Times New Roman"/>
+          <w:color w:val="CE9178"/>
+          <w:sz w:val="21"/>
+          <w:szCs w:val="21"/>
+        </w:rPr>
+        <w:t>"btn btn-secondary dropdown-toggle"</w:t>
+      </w:r>
+      <w:r>
+        <w:rPr>
+          <w:rFonts w:ascii="Consolas" w:eastAsia="Times New Roman" w:hAnsi="Consolas" w:cs="Times New Roman"/>
+          <w:color w:val="D4D4D4"/>
+          <w:sz w:val="21"/>
+          <w:szCs w:val="21"/>
+        </w:rPr>
+        <w:t xml:space="preserve"> </w:t>
+      </w:r>
+      <w:r>
+        <w:rPr>
+          <w:rFonts w:ascii="Consolas" w:eastAsia="Times New Roman" w:hAnsi="Consolas" w:cs="Times New Roman"/>
+          <w:color w:val="9CDCFE"/>
+          <w:sz w:val="21"/>
+          <w:szCs w:val="21"/>
+        </w:rPr>
+        <w:t>type</w:t>
+      </w:r>
+      <w:r>
+        <w:rPr>
+          <w:rFonts w:ascii="Consolas" w:eastAsia="Times New Roman" w:hAnsi="Consolas" w:cs="Times New Roman"/>
+          <w:color w:val="D4D4D4"/>
+          <w:sz w:val="21"/>
+          <w:szCs w:val="21"/>
+        </w:rPr>
+        <w:t>=</w:t>
+      </w:r>
+      <w:r>
+        <w:rPr>
+          <w:rFonts w:ascii="Consolas" w:eastAsia="Times New Roman" w:hAnsi="Consolas" w:cs="Times New Roman"/>
+          <w:color w:val="CE9178"/>
+          <w:sz w:val="21"/>
+          <w:szCs w:val="21"/>
+        </w:rPr>
+        <w:t>"button"</w:t>
+      </w:r>
+      <w:r>
+        <w:rPr>
+          <w:rFonts w:ascii="Consolas" w:eastAsia="Times New Roman" w:hAnsi="Consolas" w:cs="Times New Roman"/>
+          <w:color w:val="D4D4D4"/>
+          <w:sz w:val="21"/>
+          <w:szCs w:val="21"/>
+        </w:rPr>
+        <w:t xml:space="preserve"> </w:t>
+      </w:r>
+      <w:r>
+        <w:rPr>
+          <w:rFonts w:ascii="Consolas" w:eastAsia="Times New Roman" w:hAnsi="Consolas" w:cs="Times New Roman"/>
+          <w:color w:val="9CDCFE"/>
+          <w:sz w:val="21"/>
+          <w:szCs w:val="21"/>
+        </w:rPr>
+        <w:t>data-bs-toggle</w:t>
+      </w:r>
+      <w:r>
+        <w:rPr>
+          <w:rFonts w:ascii="Consolas" w:eastAsia="Times New Roman" w:hAnsi="Consolas" w:cs="Times New Roman"/>
+          <w:color w:val="D4D4D4"/>
+          <w:sz w:val="21"/>
+          <w:szCs w:val="21"/>
+        </w:rPr>
+        <w:t>=</w:t>
+      </w:r>
+      <w:r>
+        <w:rPr>
+          <w:rFonts w:ascii="Consolas" w:eastAsia="Times New Roman" w:hAnsi="Consolas" w:cs="Times New Roman"/>
+          <w:color w:val="CE9178"/>
+          <w:sz w:val="21"/>
+          <w:szCs w:val="21"/>
+        </w:rPr>
+        <w:t>"dropdown"</w:t>
+      </w:r>
+      <w:r>
+        <w:rPr>
+          <w:rFonts w:ascii="Consolas" w:eastAsia="Times New Roman" w:hAnsi="Consolas" w:cs="Times New Roman"/>
+          <w:color w:val="D4D4D4"/>
+          <w:sz w:val="21"/>
+          <w:szCs w:val="21"/>
+        </w:rPr>
+        <w:t xml:space="preserve"> </w:t>
+      </w:r>
+      <w:r>
+        <w:rPr>
+          <w:rFonts w:ascii="Consolas" w:eastAsia="Times New Roman" w:hAnsi="Consolas" w:cs="Times New Roman"/>
+          <w:color w:val="9CDCFE"/>
+          <w:sz w:val="21"/>
+          <w:szCs w:val="21"/>
+        </w:rPr>
+        <w:t>aria-expanded</w:t>
+      </w:r>
+      <w:r>
+        <w:rPr>
+          <w:rFonts w:ascii="Consolas" w:eastAsia="Times New Roman" w:hAnsi="Consolas" w:cs="Times New Roman"/>
+          <w:color w:val="D4D4D4"/>
+          <w:sz w:val="21"/>
+          <w:szCs w:val="21"/>
+        </w:rPr>
+        <w:t>=</w:t>
+      </w:r>
+      <w:r>
+        <w:rPr>
+          <w:rFonts w:ascii="Consolas" w:eastAsia="Times New Roman" w:hAnsi="Consolas" w:cs="Times New Roman"/>
+          <w:color w:val="CE9178"/>
+          <w:sz w:val="21"/>
+          <w:szCs w:val="21"/>
+        </w:rPr>
+        <w:t>"false"</w:t>
+      </w:r>
+      <w:r>
+        <w:rPr>
+          <w:rFonts w:ascii="Consolas" w:eastAsia="Times New Roman" w:hAnsi="Consolas" w:cs="Times New Roman"/>
+          <w:color w:val="808080"/>
+          <w:sz w:val="21"/>
+          <w:szCs w:val="21"/>
+        </w:rPr>
+        <w:t>&gt;</w:t>
+      </w:r>
+    </w:p>
+    <w:p>
+      <w:pPr>
+        <w:shd w:val="clear" w:color="auto" w:fill="1E1E1E"/>
+        <w:spacing w:after="0" w:line="285" w:lineRule="atLeast"/>
+        <w:rPr>
+          <w:rFonts w:ascii="Consolas" w:eastAsia="Times New Roman" w:hAnsi="Consolas" w:cs="Times New Roman"/>
+          <w:color w:val="D4D4D4"/>
+          <w:sz w:val="21"/>
+          <w:szCs w:val="21"/>
+        </w:rPr>
+      </w:pPr>
+      <w:r>
+        <w:rPr>
+          <w:rFonts w:ascii="Consolas" w:eastAsia="Times New Roman" w:hAnsi="Consolas" w:cs="Times New Roman"/>
+          <w:color w:val="D4D4D4"/>
+          <w:sz w:val="21"/>
+          <w:szCs w:val="21"/>
+        </w:rPr>
+        <w:t>          Dropdown button</w:t>
+      </w:r>
+    </w:p>
+    <w:p>
+      <w:pPr>
+        <w:shd w:val="clear" w:color="auto" w:fill="1E1E1E"/>
+        <w:spacing w:after="0" w:line="285" w:lineRule="atLeast"/>
+        <w:rPr>
+          <w:rFonts w:ascii="Consolas" w:eastAsia="Times New Roman" w:hAnsi="Consolas" w:cs="Times New Roman"/>
+          <w:color w:val="D4D4D4"/>
+          <w:sz w:val="21"/>
+          <w:szCs w:val="21"/>
+        </w:rPr>
+      </w:pPr>
+      <w:r>
+        <w:rPr>
+          <w:rFonts w:ascii="Consolas" w:eastAsia="Times New Roman" w:hAnsi="Consolas" w:cs="Times New Roman"/>
+          <w:color w:val="D4D4D4"/>
+          <w:sz w:val="21"/>
+          <w:szCs w:val="21"/>
+        </w:rPr>
+        <w:t xml:space="preserve">        </w:t>
+      </w:r>
+      <w:r>
+        <w:rPr>
+          <w:rFonts w:ascii="Consolas" w:eastAsia="Times New Roman" w:hAnsi="Consolas" w:cs="Times New Roman"/>
+          <w:color w:val="808080"/>
+          <w:sz w:val="21"/>
+          <w:szCs w:val="21"/>
+        </w:rPr>
+        <w:t>&lt;/</w:t>
+      </w:r>
+      <w:r>
+        <w:rPr>
+          <w:rFonts w:ascii="Consolas" w:eastAsia="Times New Roman" w:hAnsi="Consolas" w:cs="Times New Roman"/>
+          <w:color w:val="569CD6"/>
+          <w:sz w:val="21"/>
+          <w:szCs w:val="21"/>
+        </w:rPr>
+        <w:t>button</w:t>
+      </w:r>
+      <w:r>
+        <w:rPr>
+          <w:rFonts w:ascii="Consolas" w:eastAsia="Times New Roman" w:hAnsi="Consolas" w:cs="Times New Roman"/>
+          <w:color w:val="808080"/>
+          <w:sz w:val="21"/>
+          <w:szCs w:val="21"/>
+        </w:rPr>
+        <w:t>&gt;</w:t>
+      </w:r>
+    </w:p>
+    <w:p>
+      <w:pPr>
+        <w:shd w:val="clear" w:color="auto" w:fill="1E1E1E"/>
+        <w:spacing w:after="0" w:line="285" w:lineRule="atLeast"/>
+        <w:rPr>
+          <w:rFonts w:ascii="Consolas" w:eastAsia="Times New Roman" w:hAnsi="Consolas" w:cs="Times New Roman"/>
+          <w:color w:val="D4D4D4"/>
+          <w:sz w:val="21"/>
+          <w:szCs w:val="21"/>
+        </w:rPr>
+      </w:pPr>
+      <w:r>
+        <w:rPr>
+          <w:rFonts w:ascii="Consolas" w:eastAsia="Times New Roman" w:hAnsi="Consolas" w:cs="Times New Roman"/>
+          <w:color w:val="D4D4D4"/>
+          <w:sz w:val="21"/>
+          <w:szCs w:val="21"/>
+        </w:rPr>
+        <w:t xml:space="preserve">        </w:t>
+      </w:r>
+      <w:r>
+        <w:rPr>
+          <w:rFonts w:ascii="Consolas" w:eastAsia="Times New Roman" w:hAnsi="Consolas" w:cs="Times New Roman"/>
+          <w:color w:val="808080"/>
+          <w:sz w:val="21"/>
+          <w:szCs w:val="21"/>
+        </w:rPr>
+        <w:t>&lt;</w:t>
+      </w:r>
+      <w:r>
+        <w:rPr>
+          <w:rFonts w:ascii="Consolas" w:eastAsia="Times New Roman" w:hAnsi="Consolas" w:cs="Times New Roman"/>
+          <w:color w:val="569CD6"/>
+          <w:sz w:val="21"/>
+          <w:szCs w:val="21"/>
+        </w:rPr>
+        <w:t>ul</w:t>
+      </w:r>
+      <w:r>
+        <w:rPr>
+          <w:rFonts w:ascii="Consolas" w:eastAsia="Times New Roman" w:hAnsi="Consolas" w:cs="Times New Roman"/>
+          <w:color w:val="D4D4D4"/>
+          <w:sz w:val="21"/>
+          <w:szCs w:val="21"/>
+        </w:rPr>
+        <w:t xml:space="preserve"> </w:t>
+      </w:r>
+      <w:r>
+        <w:rPr>
+          <w:rFonts w:ascii="Consolas" w:eastAsia="Times New Roman" w:hAnsi="Consolas" w:cs="Times New Roman"/>
+          <w:color w:val="9CDCFE"/>
+          <w:sz w:val="21"/>
+          <w:szCs w:val="21"/>
+        </w:rPr>
+        <w:t>class</w:t>
+      </w:r>
+      <w:r>
+        <w:rPr>
+          <w:rFonts w:ascii="Consolas" w:eastAsia="Times New Roman" w:hAnsi="Consolas" w:cs="Times New Roman"/>
+          <w:color w:val="D4D4D4"/>
+          <w:sz w:val="21"/>
+          <w:szCs w:val="21"/>
+        </w:rPr>
+        <w:t>=</w:t>
+      </w:r>
+      <w:r>
+        <w:rPr>
+          <w:rFonts w:ascii="Consolas" w:eastAsia="Times New Roman" w:hAnsi="Consolas" w:cs="Times New Roman"/>
+          <w:color w:val="CE9178"/>
+          <w:sz w:val="21"/>
+          <w:szCs w:val="21"/>
+        </w:rPr>
+        <w:t>"dropdown-menu"</w:t>
+      </w:r>
+      <w:r>
+        <w:rPr>
+          <w:rFonts w:ascii="Consolas" w:eastAsia="Times New Roman" w:hAnsi="Consolas" w:cs="Times New Roman"/>
+          <w:color w:val="808080"/>
+          <w:sz w:val="21"/>
+          <w:szCs w:val="21"/>
+        </w:rPr>
+        <w:t>&gt;</w:t>
+      </w:r>
+    </w:p>
+    <w:p>
+      <w:pPr>
+        <w:shd w:val="clear" w:color="auto" w:fill="1E1E1E"/>
+        <w:spacing w:after="0" w:line="285" w:lineRule="atLeast"/>
+        <w:rPr>
+          <w:rFonts w:ascii="Consolas" w:eastAsia="Times New Roman" w:hAnsi="Consolas" w:cs="Times New Roman"/>
+          <w:color w:val="D4D4D4"/>
+          <w:sz w:val="21"/>
+          <w:szCs w:val="21"/>
+        </w:rPr>
+      </w:pPr>
+      <w:r>
+        <w:rPr>
+          <w:rFonts w:ascii="Consolas" w:eastAsia="Times New Roman" w:hAnsi="Consolas" w:cs="Times New Roman"/>
+          <w:color w:val="D4D4D4"/>
+          <w:sz w:val="21"/>
+          <w:szCs w:val="21"/>
+        </w:rPr>
+        <w:t xml:space="preserve">          </w:t>
+      </w:r>
+      <w:r>
+        <w:rPr>
+          <w:rFonts w:ascii="Consolas" w:eastAsia="Times New Roman" w:hAnsi="Consolas" w:cs="Times New Roman"/>
+          <w:color w:val="808080"/>
+          <w:sz w:val="21"/>
+          <w:szCs w:val="21"/>
+        </w:rPr>
+        <w:t>&lt;</w:t>
+      </w:r>
+      <w:r>
+        <w:rPr>
+          <w:rFonts w:ascii="Consolas" w:eastAsia="Times New Roman" w:hAnsi="Consolas" w:cs="Times New Roman"/>
+          <w:color w:val="569CD6"/>
+          <w:sz w:val="21"/>
+          <w:szCs w:val="21"/>
+        </w:rPr>
+        <w:t>li</w:t>
+      </w:r>
+      <w:r>
+        <w:rPr>
+          <w:rFonts w:ascii="Consolas" w:eastAsia="Times New Roman" w:hAnsi="Consolas" w:cs="Times New Roman"/>
+          <w:color w:val="808080"/>
+          <w:sz w:val="21"/>
+          <w:szCs w:val="21"/>
+        </w:rPr>
+        <w:t>&gt;&lt;</w:t>
+      </w:r>
+      <w:proofErr w:type="gramStart"/>
+      <w:r>
+        <w:rPr>
+          <w:rFonts w:ascii="Consolas" w:eastAsia="Times New Roman" w:hAnsi="Consolas" w:cs="Times New Roman"/>
+          <w:color w:val="569CD6"/>
+          <w:sz w:val="21"/>
+          <w:szCs w:val="21"/>
+        </w:rPr>
+        <w:t>a</w:t>
+      </w:r>
+      <w:proofErr w:type="gramEnd"/>
+      <w:r>
+        <w:rPr>
+          <w:rFonts w:ascii="Consolas" w:eastAsia="Times New Roman" w:hAnsi="Consolas" w:cs="Times New Roman"/>
+          <w:color w:val="D4D4D4"/>
+          <w:sz w:val="21"/>
+          <w:szCs w:val="21"/>
+        </w:rPr>
+        <w:t xml:space="preserve"> </w:t>
+      </w:r>
+      <w:r>
+        <w:rPr>
+          <w:rFonts w:ascii="Consolas" w:eastAsia="Times New Roman" w:hAnsi="Consolas" w:cs="Times New Roman"/>
+          <w:color w:val="9CDCFE"/>
+          <w:sz w:val="21"/>
+          <w:szCs w:val="21"/>
+        </w:rPr>
+        <w:t>id</w:t>
+      </w:r>
+      <w:r>
+        <w:rPr>
+          <w:rFonts w:ascii="Consolas" w:eastAsia="Times New Roman" w:hAnsi="Consolas" w:cs="Times New Roman"/>
+          <w:color w:val="D4D4D4"/>
+          <w:sz w:val="21"/>
+          <w:szCs w:val="21"/>
+        </w:rPr>
+        <w:t>=</w:t>
+      </w:r>
+      <w:r>
+        <w:rPr>
+          <w:rFonts w:ascii="Consolas" w:eastAsia="Times New Roman" w:hAnsi="Consolas" w:cs="Times New Roman"/>
+          <w:color w:val="CE9178"/>
+          <w:sz w:val="21"/>
+          <w:szCs w:val="21"/>
+        </w:rPr>
+        <w:t>"dropdown-letters"</w:t>
+      </w:r>
+      <w:r>
+        <w:rPr>
+          <w:rFonts w:ascii="Consolas" w:eastAsia="Times New Roman" w:hAnsi="Consolas" w:cs="Times New Roman"/>
+          <w:color w:val="D4D4D4"/>
+          <w:sz w:val="21"/>
+          <w:szCs w:val="21"/>
+        </w:rPr>
+        <w:t xml:space="preserve"> </w:t>
+      </w:r>
+      <w:r>
+        <w:rPr>
+          <w:rFonts w:ascii="Consolas" w:eastAsia="Times New Roman" w:hAnsi="Consolas" w:cs="Times New Roman"/>
+          <w:color w:val="9CDCFE"/>
+          <w:sz w:val="21"/>
+          <w:szCs w:val="21"/>
+        </w:rPr>
+        <w:t>href</w:t>
+      </w:r>
+      <w:r>
+        <w:rPr>
+          <w:rFonts w:ascii="Consolas" w:eastAsia="Times New Roman" w:hAnsi="Consolas" w:cs="Times New Roman"/>
+          <w:color w:val="D4D4D4"/>
+          <w:sz w:val="21"/>
+          <w:szCs w:val="21"/>
+        </w:rPr>
+        <w:t>=</w:t>
+      </w:r>
+      <w:r>
+        <w:rPr>
+          <w:rFonts w:ascii="Consolas" w:eastAsia="Times New Roman" w:hAnsi="Consolas" w:cs="Times New Roman"/>
+          <w:color w:val="CE9178"/>
+          <w:sz w:val="21"/>
+          <w:szCs w:val="21"/>
+        </w:rPr>
+        <w:t>"#"</w:t>
+      </w:r>
+      <w:r>
+        <w:rPr>
+          <w:rFonts w:ascii="Consolas" w:eastAsia="Times New Roman" w:hAnsi="Consolas" w:cs="Times New Roman"/>
+          <w:color w:val="808080"/>
+          <w:sz w:val="21"/>
+          <w:szCs w:val="21"/>
+        </w:rPr>
+        <w:t>&gt;</w:t>
+      </w:r>
+      <w:r>
+        <w:rPr>
+          <w:rFonts w:ascii="Consolas" w:eastAsia="Times New Roman" w:hAnsi="Consolas" w:cs="Times New Roman"/>
+          <w:color w:val="D4D4D4"/>
+          <w:sz w:val="21"/>
+          <w:szCs w:val="21"/>
+        </w:rPr>
+        <w:t>Letters</w:t>
+      </w:r>
+      <w:r>
+        <w:rPr>
+          <w:rFonts w:ascii="Consolas" w:eastAsia="Times New Roman" w:hAnsi="Consolas" w:cs="Times New Roman"/>
+          <w:color w:val="808080"/>
+          <w:sz w:val="21"/>
+          <w:szCs w:val="21"/>
+        </w:rPr>
+        <w:t>&lt;/</w:t>
+      </w:r>
+      <w:r>
+        <w:rPr>
+          <w:rFonts w:ascii="Consolas" w:eastAsia="Times New Roman" w:hAnsi="Consolas" w:cs="Times New Roman"/>
+          <w:color w:val="569CD6"/>
+          <w:sz w:val="21"/>
+          <w:szCs w:val="21"/>
+        </w:rPr>
+        <w:t>a</w:t>
+      </w:r>
+      <w:r>
+        <w:rPr>
+          <w:rFonts w:ascii="Consolas" w:eastAsia="Times New Roman" w:hAnsi="Consolas" w:cs="Times New Roman"/>
+          <w:color w:val="808080"/>
+          <w:sz w:val="21"/>
+          <w:szCs w:val="21"/>
+        </w:rPr>
+        <w:t>&gt;&lt;/</w:t>
+      </w:r>
+      <w:r>
+        <w:rPr>
+          <w:rFonts w:ascii="Consolas" w:eastAsia="Times New Roman" w:hAnsi="Consolas" w:cs="Times New Roman"/>
+          <w:color w:val="569CD6"/>
+          <w:sz w:val="21"/>
+          <w:szCs w:val="21"/>
+        </w:rPr>
+        <w:t>li</w:t>
+      </w:r>
+      <w:r>
+        <w:rPr>
+          <w:rFonts w:ascii="Consolas" w:eastAsia="Times New Roman" w:hAnsi="Consolas" w:cs="Times New Roman"/>
+          <w:color w:val="808080"/>
+          <w:sz w:val="21"/>
+          <w:szCs w:val="21"/>
+        </w:rPr>
+        <w:t>&gt;</w:t>
+      </w:r>
+    </w:p>
+    <w:p>
+      <w:pPr>
+        <w:shd w:val="clear" w:color="auto" w:fill="1E1E1E"/>
+        <w:spacing w:after="0" w:line="285" w:lineRule="atLeast"/>
+        <w:rPr>
+          <w:rFonts w:ascii="Consolas" w:eastAsia="Times New Roman" w:hAnsi="Consolas" w:cs="Times New Roman"/>
+          <w:color w:val="D4D4D4"/>
+          <w:sz w:val="21"/>
+          <w:szCs w:val="21"/>
+        </w:rPr>
+      </w:pPr>
+      <w:r>
+        <w:rPr>
+          <w:rFonts w:ascii="Consolas" w:eastAsia="Times New Roman" w:hAnsi="Consolas" w:cs="Times New Roman"/>
+          <w:color w:val="D4D4D4"/>
+          <w:sz w:val="21"/>
+          <w:szCs w:val="21"/>
+        </w:rPr>
+        <w:t xml:space="preserve">          </w:t>
+      </w:r>
+      <w:r>
+        <w:rPr>
+          <w:rFonts w:ascii="Consolas" w:eastAsia="Times New Roman" w:hAnsi="Consolas" w:cs="Times New Roman"/>
+          <w:color w:val="808080"/>
+          <w:sz w:val="21"/>
+          <w:szCs w:val="21"/>
+        </w:rPr>
+        <w:t>&lt;</w:t>
+      </w:r>
+      <w:r>
+        <w:rPr>
+          <w:rFonts w:ascii="Consolas" w:eastAsia="Times New Roman" w:hAnsi="Consolas" w:cs="Times New Roman"/>
+          <w:color w:val="569CD6"/>
+          <w:sz w:val="21"/>
+          <w:szCs w:val="21"/>
+        </w:rPr>
+        <w:t>li</w:t>
+      </w:r>
+      <w:r>
+        <w:rPr>
+          <w:rFonts w:ascii="Consolas" w:eastAsia="Times New Roman" w:hAnsi="Consolas" w:cs="Times New Roman"/>
+          <w:color w:val="808080"/>
+          <w:sz w:val="21"/>
+          <w:szCs w:val="21"/>
+        </w:rPr>
+        <w:t>&gt;&lt;</w:t>
+      </w:r>
+      <w:proofErr w:type="gramStart"/>
+      <w:r>
+        <w:rPr>
+          <w:rFonts w:ascii="Consolas" w:eastAsia="Times New Roman" w:hAnsi="Consolas" w:cs="Times New Roman"/>
+          <w:color w:val="569CD6"/>
+          <w:sz w:val="21"/>
+          <w:szCs w:val="21"/>
+        </w:rPr>
+        <w:t>a</w:t>
+      </w:r>
+      <w:proofErr w:type="gramEnd"/>
+      <w:r>
+        <w:rPr>
+          <w:rFonts w:ascii="Consolas" w:eastAsia="Times New Roman" w:hAnsi="Consolas" w:cs="Times New Roman"/>
+          <w:color w:val="D4D4D4"/>
+          <w:sz w:val="21"/>
+          <w:szCs w:val="21"/>
+        </w:rPr>
+        <w:t xml:space="preserve"> </w:t>
+      </w:r>
+      <w:r>
+        <w:rPr>
+          <w:rFonts w:ascii="Consolas" w:eastAsia="Times New Roman" w:hAnsi="Consolas" w:cs="Times New Roman"/>
+          <w:color w:val="9CDCFE"/>
+          <w:sz w:val="21"/>
+          <w:szCs w:val="21"/>
+        </w:rPr>
+        <w:t>id</w:t>
+      </w:r>
+      <w:r>
+        <w:rPr>
+          <w:rFonts w:ascii="Consolas" w:eastAsia="Times New Roman" w:hAnsi="Consolas" w:cs="Times New Roman"/>
+          <w:color w:val="D4D4D4"/>
+          <w:sz w:val="21"/>
+          <w:szCs w:val="21"/>
+        </w:rPr>
+        <w:t>=</w:t>
+      </w:r>
+      <w:r>
+        <w:rPr>
+          <w:rFonts w:ascii="Consolas" w:eastAsia="Times New Roman" w:hAnsi="Consolas" w:cs="Times New Roman"/>
+          <w:color w:val="CE9178"/>
+          <w:sz w:val="21"/>
+          <w:szCs w:val="21"/>
+        </w:rPr>
+        <w:t>"dropdown-numbers"</w:t>
+      </w:r>
+      <w:r>
+        <w:rPr>
+          <w:rFonts w:ascii="Consolas" w:eastAsia="Times New Roman" w:hAnsi="Consolas" w:cs="Times New Roman"/>
+          <w:color w:val="D4D4D4"/>
+          <w:sz w:val="21"/>
+          <w:szCs w:val="21"/>
+        </w:rPr>
+        <w:t xml:space="preserve"> </w:t>
+      </w:r>
+      <w:r>
+        <w:rPr>
+          <w:rFonts w:ascii="Consolas" w:eastAsia="Times New Roman" w:hAnsi="Consolas" w:cs="Times New Roman"/>
+          <w:color w:val="9CDCFE"/>
+          <w:sz w:val="21"/>
+          <w:szCs w:val="21"/>
+        </w:rPr>
+        <w:t>href</w:t>
+      </w:r>
+      <w:r>
+        <w:rPr>
+          <w:rFonts w:ascii="Consolas" w:eastAsia="Times New Roman" w:hAnsi="Consolas" w:cs="Times New Roman"/>
+          <w:color w:val="D4D4D4"/>
+          <w:sz w:val="21"/>
+          <w:szCs w:val="21"/>
+        </w:rPr>
+        <w:t>=</w:t>
+      </w:r>
+      <w:r>
+        <w:rPr>
+          <w:rFonts w:ascii="Consolas" w:eastAsia="Times New Roman" w:hAnsi="Consolas" w:cs="Times New Roman"/>
+          <w:color w:val="CE9178"/>
+          <w:sz w:val="21"/>
+          <w:szCs w:val="21"/>
+        </w:rPr>
+        <w:t>"#"</w:t>
+      </w:r>
+      <w:r>
+        <w:rPr>
+          <w:rFonts w:ascii="Consolas" w:eastAsia="Times New Roman" w:hAnsi="Consolas" w:cs="Times New Roman"/>
+          <w:color w:val="808080"/>
+          <w:sz w:val="21"/>
+          <w:szCs w:val="21"/>
+        </w:rPr>
+        <w:t>&gt;</w:t>
+      </w:r>
+      <w:r>
+        <w:rPr>
+          <w:rFonts w:ascii="Consolas" w:eastAsia="Times New Roman" w:hAnsi="Consolas" w:cs="Times New Roman"/>
+          <w:color w:val="D4D4D4"/>
+          <w:sz w:val="21"/>
+          <w:szCs w:val="21"/>
+        </w:rPr>
+        <w:t>Numbers</w:t>
+      </w:r>
+      <w:r>
+        <w:rPr>
+          <w:rFonts w:ascii="Consolas" w:eastAsia="Times New Roman" w:hAnsi="Consolas" w:cs="Times New Roman"/>
+          <w:color w:val="808080"/>
+          <w:sz w:val="21"/>
+          <w:szCs w:val="21"/>
+        </w:rPr>
+        <w:t>&lt;/</w:t>
+      </w:r>
+      <w:r>
+        <w:rPr>
+          <w:rFonts w:ascii="Consolas" w:eastAsia="Times New Roman" w:hAnsi="Consolas" w:cs="Times New Roman"/>
+          <w:color w:val="569CD6"/>
+          <w:sz w:val="21"/>
+          <w:szCs w:val="21"/>
+        </w:rPr>
+        <w:t>a</w:t>
+      </w:r>
+      <w:r>
+        <w:rPr>
+          <w:rFonts w:ascii="Consolas" w:eastAsia="Times New Roman" w:hAnsi="Consolas" w:cs="Times New Roman"/>
+          <w:color w:val="808080"/>
+          <w:sz w:val="21"/>
+          <w:szCs w:val="21"/>
+        </w:rPr>
+        <w:t>&gt;&lt;/</w:t>
+      </w:r>
+      <w:r>
+        <w:rPr>
+          <w:rFonts w:ascii="Consolas" w:eastAsia="Times New Roman" w:hAnsi="Consolas" w:cs="Times New Roman"/>
+          <w:color w:val="569CD6"/>
+          <w:sz w:val="21"/>
+          <w:szCs w:val="21"/>
+        </w:rPr>
+        <w:t>li</w:t>
+      </w:r>
+      <w:r>
+        <w:rPr>
+          <w:rFonts w:ascii="Consolas" w:eastAsia="Times New Roman" w:hAnsi="Consolas" w:cs="Times New Roman"/>
+          <w:color w:val="808080"/>
+          <w:sz w:val="21"/>
+          <w:szCs w:val="21"/>
+        </w:rPr>
+        <w:t>&gt;</w:t>
+      </w:r>
+    </w:p>
+    <w:p>
+      <w:pPr>
+        <w:shd w:val="clear" w:color="auto" w:fill="1E1E1E"/>
+        <w:spacing w:after="0" w:line="285" w:lineRule="atLeast"/>
+        <w:rPr>
+          <w:rFonts w:ascii="Consolas" w:eastAsia="Times New Roman" w:hAnsi="Consolas" w:cs="Times New Roman"/>
+          <w:color w:val="D4D4D4"/>
+          <w:sz w:val="21"/>
+          <w:szCs w:val="21"/>
+        </w:rPr>
+      </w:pPr>
+      <w:r>
+        <w:rPr>
+          <w:rFonts w:ascii="Consolas" w:eastAsia="Times New Roman" w:hAnsi="Consolas" w:cs="Times New Roman"/>
+          <w:color w:val="D4D4D4"/>
+          <w:sz w:val="21"/>
+          <w:szCs w:val="21"/>
+        </w:rPr>
+        <w:t xml:space="preserve">        </w:t>
+      </w:r>
+      <w:r>
+        <w:rPr>
+          <w:rFonts w:ascii="Consolas" w:eastAsia="Times New Roman" w:hAnsi="Consolas" w:cs="Times New Roman"/>
+          <w:color w:val="808080"/>
+          <w:sz w:val="21"/>
+          <w:szCs w:val="21"/>
+        </w:rPr>
+        <w:t>&lt;/</w:t>
+      </w:r>
+      <w:r>
+        <w:rPr>
+          <w:rFonts w:ascii="Consolas" w:eastAsia="Times New Roman" w:hAnsi="Consolas" w:cs="Times New Roman"/>
+          <w:color w:val="569CD6"/>
+          <w:sz w:val="21"/>
+          <w:szCs w:val="21"/>
+        </w:rPr>
+        <w:t>ul</w:t>
+      </w:r>
+      <w:r>
+        <w:rPr>
+          <w:rFonts w:ascii="Consolas" w:eastAsia="Times New Roman" w:hAnsi="Consolas" w:cs="Times New Roman"/>
+          <w:color w:val="808080"/>
+          <w:sz w:val="21"/>
+          <w:szCs w:val="21"/>
+        </w:rPr>
+        <w:t>&gt;</w:t>
+      </w:r>
+    </w:p>
+    <w:p>
+      <w:pPr>
+        <w:shd w:val="clear" w:color="auto" w:fill="1E1E1E"/>
+        <w:spacing w:after="0" w:line="285" w:lineRule="atLeast"/>
+        <w:rPr>
+          <w:rFonts w:ascii="Consolas" w:eastAsia="Times New Roman" w:hAnsi="Consolas" w:cs="Times New Roman"/>
+          <w:color w:val="D4D4D4"/>
+          <w:sz w:val="21"/>
+          <w:szCs w:val="21"/>
+        </w:rPr>
+      </w:pPr>
+      <w:r>
+        <w:rPr>
+          <w:rFonts w:ascii="Consolas" w:eastAsia="Times New Roman" w:hAnsi="Consolas" w:cs="Times New Roman"/>
+          <w:color w:val="D4D4D4"/>
+          <w:sz w:val="21"/>
+          <w:szCs w:val="21"/>
+        </w:rPr>
+        <w:t xml:space="preserve">    </w:t>
+      </w:r>
+      <w:r>
+        <w:rPr>
+          <w:rFonts w:ascii="Consolas" w:eastAsia="Times New Roman" w:hAnsi="Consolas" w:cs="Times New Roman"/>
+          <w:color w:val="808080"/>
+          <w:sz w:val="21"/>
+          <w:szCs w:val="21"/>
+        </w:rPr>
+        <w:t>&lt;/</w:t>
+      </w:r>
+      <w:r>
+        <w:rPr>
+          <w:rFonts w:ascii="Consolas" w:eastAsia="Times New Roman" w:hAnsi="Consolas" w:cs="Times New Roman"/>
+          <w:color w:val="569CD6"/>
+          <w:sz w:val="21"/>
+          <w:szCs w:val="21"/>
+        </w:rPr>
+        <w:t>div</w:t>
+      </w:r>
+      <w:r>
+        <w:rPr>
+          <w:rFonts w:ascii="Consolas" w:eastAsia="Times New Roman" w:hAnsi="Consolas" w:cs="Times New Roman"/>
+          <w:color w:val="808080"/>
+          <w:sz w:val="21"/>
+          <w:szCs w:val="21"/>
+        </w:rPr>
+        <w:t>&gt;</w:t>
+      </w:r>
+    </w:p>
+    <w:p>
+      <w:pPr>
+        <w:shd w:val="clear" w:color="auto" w:fill="1E1E1E"/>
+        <w:spacing w:after="0" w:line="285" w:lineRule="atLeast"/>
+        <w:rPr>
+          <w:rFonts w:ascii="Consolas" w:eastAsia="Times New Roman" w:hAnsi="Consolas" w:cs="Times New Roman"/>
+          <w:color w:val="D4D4D4"/>
+          <w:sz w:val="21"/>
+          <w:szCs w:val="21"/>
+        </w:rPr>
+      </w:pPr>
+    </w:p>
+    <w:p>
+      <w:pPr>
+        <w:shd w:val="clear" w:color="auto" w:fill="1E1E1E"/>
+        <w:spacing w:after="0" w:line="285" w:lineRule="atLeast"/>
+        <w:rPr>
+          <w:rFonts w:ascii="Consolas" w:eastAsia="Times New Roman" w:hAnsi="Consolas" w:cs="Times New Roman"/>
+          <w:color w:val="D4D4D4"/>
+          <w:sz w:val="21"/>
+          <w:szCs w:val="21"/>
+        </w:rPr>
+      </w:pPr>
+      <w:r>
+        <w:rPr>
+          <w:rFonts w:ascii="Consolas" w:eastAsia="Times New Roman" w:hAnsi="Consolas" w:cs="Times New Roman"/>
+          <w:color w:val="D4D4D4"/>
+          <w:sz w:val="21"/>
+          <w:szCs w:val="21"/>
+        </w:rPr>
+        <w:t xml:space="preserve">    </w:t>
+      </w:r>
+      <w:r>
+        <w:rPr>
+          <w:rFonts w:ascii="Consolas" w:eastAsia="Times New Roman" w:hAnsi="Consolas" w:cs="Times New Roman"/>
+          <w:color w:val="808080"/>
+          <w:sz w:val="21"/>
+          <w:szCs w:val="21"/>
+        </w:rPr>
+        <w:t>&lt;</w:t>
+      </w:r>
+      <w:r>
+        <w:rPr>
+          <w:rFonts w:ascii="Consolas" w:eastAsia="Times New Roman" w:hAnsi="Consolas" w:cs="Times New Roman"/>
+          <w:color w:val="569CD6"/>
+          <w:sz w:val="21"/>
+          <w:szCs w:val="21"/>
+        </w:rPr>
+        <w:t>p</w:t>
+      </w:r>
+      <w:r>
+        <w:rPr>
+          <w:rFonts w:ascii="Consolas" w:eastAsia="Times New Roman" w:hAnsi="Consolas" w:cs="Times New Roman"/>
+          <w:color w:val="D4D4D4"/>
+          <w:sz w:val="21"/>
+          <w:szCs w:val="21"/>
+        </w:rPr>
+        <w:t xml:space="preserve"> </w:t>
+      </w:r>
+      <w:r>
+        <w:rPr>
+          <w:rFonts w:ascii="Consolas" w:eastAsia="Times New Roman" w:hAnsi="Consolas" w:cs="Times New Roman"/>
+          <w:color w:val="9CDCFE"/>
+          <w:sz w:val="21"/>
+          <w:szCs w:val="21"/>
+        </w:rPr>
+        <w:t>id</w:t>
+      </w:r>
+      <w:r>
+        <w:rPr>
+          <w:rFonts w:ascii="Consolas" w:eastAsia="Times New Roman" w:hAnsi="Consolas" w:cs="Times New Roman"/>
+          <w:color w:val="D4D4D4"/>
+          <w:sz w:val="21"/>
+          <w:szCs w:val="21"/>
+        </w:rPr>
+        <w:t>=</w:t>
+      </w:r>
+      <w:r>
+        <w:rPr>
+          <w:rFonts w:ascii="Consolas" w:eastAsia="Times New Roman" w:hAnsi="Consolas" w:cs="Times New Roman"/>
+          <w:color w:val="CE9178"/>
+          <w:sz w:val="21"/>
+          <w:szCs w:val="21"/>
+        </w:rPr>
+        <w:t>"letters"</w:t>
+      </w:r>
+      <w:r>
+        <w:rPr>
+          <w:rFonts w:ascii="Consolas" w:eastAsia="Times New Roman" w:hAnsi="Consolas" w:cs="Times New Roman"/>
+          <w:color w:val="808080"/>
+          <w:sz w:val="21"/>
+          <w:szCs w:val="21"/>
+        </w:rPr>
+        <w:t>&gt;</w:t>
+      </w:r>
+      <w:r>
+        <w:rPr>
+          <w:rFonts w:ascii="Consolas" w:eastAsia="Times New Roman" w:hAnsi="Consolas" w:cs="Times New Roman"/>
+          <w:color w:val="D4D4D4"/>
+          <w:sz w:val="21"/>
+          <w:szCs w:val="21"/>
+        </w:rPr>
+        <w:t>A B C D E F G H I J K L M N O P Q R S T U V W X Y Z</w:t>
+      </w:r>
+      <w:r>
+        <w:rPr>
+          <w:rFonts w:ascii="Consolas" w:eastAsia="Times New Roman" w:hAnsi="Consolas" w:cs="Times New Roman"/>
+          <w:color w:val="808080"/>
+          <w:sz w:val="21"/>
+          <w:szCs w:val="21"/>
+        </w:rPr>
+        <w:t>&lt;/</w:t>
+      </w:r>
+      <w:r>
+        <w:rPr>
+          <w:rFonts w:ascii="Consolas" w:eastAsia="Times New Roman" w:hAnsi="Consolas" w:cs="Times New Roman"/>
+          <w:color w:val="569CD6"/>
+          <w:sz w:val="21"/>
+          <w:szCs w:val="21"/>
+        </w:rPr>
+        <w:t>p</w:t>
+      </w:r>
+      <w:r>
+        <w:rPr>
+          <w:rFonts w:ascii="Consolas" w:eastAsia="Times New Roman" w:hAnsi="Consolas" w:cs="Times New Roman"/>
+          <w:color w:val="808080"/>
+          <w:sz w:val="21"/>
+          <w:szCs w:val="21"/>
+        </w:rPr>
+        <w:t>&gt;</w:t>
+      </w:r>
+    </w:p>
+    <w:p>
+      <w:pPr>
+        <w:shd w:val="clear" w:color="auto" w:fill="1E1E1E"/>
+        <w:spacing w:after="0" w:line="285" w:lineRule="atLeast"/>
+        <w:rPr>
+          <w:rFonts w:ascii="Consolas" w:eastAsia="Times New Roman" w:hAnsi="Consolas" w:cs="Times New Roman"/>
+          <w:color w:val="D4D4D4"/>
+          <w:sz w:val="21"/>
+          <w:szCs w:val="21"/>
+        </w:rPr>
+      </w:pPr>
+      <w:r>
+        <w:rPr>
+          <w:rFonts w:ascii="Consolas" w:eastAsia="Times New Roman" w:hAnsi="Consolas" w:cs="Times New Roman"/>
+          <w:color w:val="D4D4D4"/>
+          <w:sz w:val="21"/>
+          <w:szCs w:val="21"/>
+        </w:rPr>
+        <w:t xml:space="preserve">    </w:t>
+      </w:r>
+      <w:r>
+        <w:rPr>
+          <w:rFonts w:ascii="Consolas" w:eastAsia="Times New Roman" w:hAnsi="Consolas" w:cs="Times New Roman"/>
+          <w:color w:val="808080"/>
+          <w:sz w:val="21"/>
+          <w:szCs w:val="21"/>
+        </w:rPr>
+        <w:t>&lt;</w:t>
+      </w:r>
+      <w:r>
+        <w:rPr>
+          <w:rFonts w:ascii="Consolas" w:eastAsia="Times New Roman" w:hAnsi="Consolas" w:cs="Times New Roman"/>
+          <w:color w:val="569CD6"/>
+          <w:sz w:val="21"/>
+          <w:szCs w:val="21"/>
+        </w:rPr>
+        <w:t>p</w:t>
+      </w:r>
+      <w:r>
+        <w:rPr>
+          <w:rFonts w:ascii="Consolas" w:eastAsia="Times New Roman" w:hAnsi="Consolas" w:cs="Times New Roman"/>
+          <w:color w:val="D4D4D4"/>
+          <w:sz w:val="21"/>
+          <w:szCs w:val="21"/>
+        </w:rPr>
+        <w:t xml:space="preserve"> </w:t>
+      </w:r>
+      <w:r>
+        <w:rPr>
+          <w:rFonts w:ascii="Consolas" w:eastAsia="Times New Roman" w:hAnsi="Consolas" w:cs="Times New Roman"/>
+          <w:color w:val="9CDCFE"/>
+          <w:sz w:val="21"/>
+          <w:szCs w:val="21"/>
+        </w:rPr>
+        <w:t>id</w:t>
+      </w:r>
+      <w:r>
+        <w:rPr>
+          <w:rFonts w:ascii="Consolas" w:eastAsia="Times New Roman" w:hAnsi="Consolas" w:cs="Times New Roman"/>
+          <w:color w:val="D4D4D4"/>
+          <w:sz w:val="21"/>
+          <w:szCs w:val="21"/>
+        </w:rPr>
+        <w:t>=</w:t>
+      </w:r>
+      <w:r>
+        <w:rPr>
+          <w:rFonts w:ascii="Consolas" w:eastAsia="Times New Roman" w:hAnsi="Consolas" w:cs="Times New Roman"/>
+          <w:color w:val="CE9178"/>
+          <w:sz w:val="21"/>
+          <w:szCs w:val="21"/>
+        </w:rPr>
+        <w:t>"numbers"</w:t>
+      </w:r>
+      <w:r>
+        <w:rPr>
+          <w:rFonts w:ascii="Consolas" w:eastAsia="Times New Roman" w:hAnsi="Consolas" w:cs="Times New Roman"/>
+          <w:color w:val="D4D4D4"/>
+          <w:sz w:val="21"/>
+          <w:szCs w:val="21"/>
+        </w:rPr>
+        <w:t xml:space="preserve"> </w:t>
+      </w:r>
+      <w:r>
+        <w:rPr>
+          <w:rFonts w:ascii="Consolas" w:eastAsia="Times New Roman" w:hAnsi="Consolas" w:cs="Times New Roman"/>
+          <w:color w:val="9CDCFE"/>
+          <w:sz w:val="21"/>
+          <w:szCs w:val="21"/>
+        </w:rPr>
+        <w:t>class</w:t>
+      </w:r>
+      <w:r>
+        <w:rPr>
+          <w:rFonts w:ascii="Consolas" w:eastAsia="Times New Roman" w:hAnsi="Consolas" w:cs="Times New Roman"/>
+          <w:color w:val="D4D4D4"/>
+          <w:sz w:val="21"/>
+          <w:szCs w:val="21"/>
+        </w:rPr>
+        <w:t>=</w:t>
+      </w:r>
+      <w:r>
+        <w:rPr>
+          <w:rFonts w:ascii="Consolas" w:eastAsia="Times New Roman" w:hAnsi="Consolas" w:cs="Times New Roman"/>
+          <w:color w:val="CE9178"/>
+          <w:sz w:val="21"/>
+          <w:szCs w:val="21"/>
+        </w:rPr>
+        <w:t>"hidden"</w:t>
+      </w:r>
+      <w:r>
+        <w:rPr>
+          <w:rFonts w:ascii="Consolas" w:eastAsia="Times New Roman" w:hAnsi="Consolas" w:cs="Times New Roman"/>
+          <w:color w:val="808080"/>
+          <w:sz w:val="21"/>
+          <w:szCs w:val="21"/>
+        </w:rPr>
+        <w:t>&gt;</w:t>
+      </w:r>
+      <w:r>
+        <w:rPr>
+          <w:rFonts w:ascii="Consolas" w:eastAsia="Times New Roman" w:hAnsi="Consolas" w:cs="Times New Roman"/>
+          <w:color w:val="D4D4D4"/>
+          <w:sz w:val="21"/>
+          <w:szCs w:val="21"/>
+        </w:rPr>
+        <w:t>1 2 3 4 5 6 7 8 9 10</w:t>
+      </w:r>
+      <w:r>
+        <w:rPr>
+          <w:rFonts w:ascii="Consolas" w:eastAsia="Times New Roman" w:hAnsi="Consolas" w:cs="Times New Roman"/>
+          <w:color w:val="808080"/>
+          <w:sz w:val="21"/>
+          <w:szCs w:val="21"/>
+        </w:rPr>
+        <w:t>&lt;/</w:t>
+      </w:r>
+      <w:r>
+        <w:rPr>
+          <w:rFonts w:ascii="Consolas" w:eastAsia="Times New Roman" w:hAnsi="Consolas" w:cs="Times New Roman"/>
+          <w:color w:val="569CD6"/>
+          <w:sz w:val="21"/>
+          <w:szCs w:val="21"/>
+        </w:rPr>
+        <w:t>p</w:t>
+      </w:r>
+      <w:r>
+        <w:rPr>
+          <w:rFonts w:ascii="Consolas" w:eastAsia="Times New Roman" w:hAnsi="Consolas" w:cs="Times New Roman"/>
+          <w:color w:val="808080"/>
+          <w:sz w:val="21"/>
+          <w:szCs w:val="21"/>
+        </w:rPr>
+        <w:t>&gt;</w:t>
+      </w:r>
+    </w:p>
+    <w:p>
+      <w:pPr>
+        <w:shd w:val="clear" w:color="auto" w:fill="1E1E1E"/>
+        <w:spacing w:after="0" w:line="285" w:lineRule="atLeast"/>
+        <w:rPr>
+          <w:rFonts w:ascii="Consolas" w:eastAsia="Times New Roman" w:hAnsi="Consolas" w:cs="Times New Roman"/>
+          <w:color w:val="D4D4D4"/>
+          <w:sz w:val="21"/>
+          <w:szCs w:val="21"/>
+        </w:rPr>
+      </w:pPr>
+      <w:r>
+        <w:rPr>
+          <w:rFonts w:ascii="Consolas" w:eastAsia="Times New Roman" w:hAnsi="Consolas" w:cs="Times New Roman"/>
+          <w:color w:val="D4D4D4"/>
+          <w:sz w:val="21"/>
+          <w:szCs w:val="21"/>
+        </w:rPr>
+        <w:t xml:space="preserve">    </w:t>
+      </w:r>
+      <w:r>
+        <w:rPr>
+          <w:rFonts w:ascii="Consolas" w:eastAsia="Times New Roman" w:hAnsi="Consolas" w:cs="Times New Roman"/>
+          <w:color w:val="6A9955"/>
+          <w:sz w:val="21"/>
+          <w:szCs w:val="21"/>
+        </w:rPr>
+        <w:t>&lt;!-- Numbers are hidden by default--&gt;</w:t>
+      </w:r>
+    </w:p>
+    <w:p>
+      <w:pPr>
+        <w:shd w:val="clear" w:color="auto" w:fill="1E1E1E"/>
+        <w:spacing w:after="0" w:line="285" w:lineRule="atLeast"/>
+        <w:rPr>
+          <w:rFonts w:ascii="Consolas" w:eastAsia="Times New Roman" w:hAnsi="Consolas" w:cs="Times New Roman"/>
+          <w:color w:val="D4D4D4"/>
+          <w:sz w:val="21"/>
+          <w:szCs w:val="21"/>
+        </w:rPr>
+      </w:pPr>
+    </w:p>
+    <w:p>
+      <w:pPr>
+        <w:shd w:val="clear" w:color="auto" w:fill="1E1E1E"/>
+        <w:spacing w:after="0" w:line="285" w:lineRule="atLeast"/>
+        <w:rPr>
+          <w:rFonts w:ascii="Consolas" w:eastAsia="Times New Roman" w:hAnsi="Consolas" w:cs="Times New Roman"/>
+          <w:color w:val="D4D4D4"/>
+          <w:sz w:val="21"/>
+          <w:szCs w:val="21"/>
+        </w:rPr>
+      </w:pPr>
+      <w:r>
+        <w:rPr>
+          <w:rFonts w:ascii="Consolas" w:eastAsia="Times New Roman" w:hAnsi="Consolas" w:cs="Times New Roman"/>
+          <w:color w:val="D4D4D4"/>
+          <w:sz w:val="21"/>
+          <w:szCs w:val="21"/>
+        </w:rPr>
+        <w:t xml:space="preserve">    </w:t>
+      </w:r>
+      <w:r>
+        <w:rPr>
+          <w:rFonts w:ascii="Consolas" w:eastAsia="Times New Roman" w:hAnsi="Consolas" w:cs="Times New Roman"/>
+          <w:color w:val="808080"/>
+          <w:sz w:val="21"/>
+          <w:szCs w:val="21"/>
+        </w:rPr>
+        <w:t>&lt;</w:t>
+      </w:r>
+      <w:r>
+        <w:rPr>
+          <w:rFonts w:ascii="Consolas" w:eastAsia="Times New Roman" w:hAnsi="Consolas" w:cs="Times New Roman"/>
+          <w:color w:val="569CD6"/>
+          <w:sz w:val="21"/>
+          <w:szCs w:val="21"/>
+        </w:rPr>
+        <w:t>script</w:t>
+      </w:r>
+      <w:r>
+        <w:rPr>
+          <w:rFonts w:ascii="Consolas" w:eastAsia="Times New Roman" w:hAnsi="Consolas" w:cs="Times New Roman"/>
+          <w:color w:val="D4D4D4"/>
+          <w:sz w:val="21"/>
+          <w:szCs w:val="21"/>
+        </w:rPr>
+        <w:t xml:space="preserve"> </w:t>
+      </w:r>
+      <w:r>
+        <w:rPr>
+          <w:rFonts w:ascii="Consolas" w:eastAsia="Times New Roman" w:hAnsi="Consolas" w:cs="Times New Roman"/>
+          <w:color w:val="9CDCFE"/>
+          <w:sz w:val="21"/>
+          <w:szCs w:val="21"/>
+        </w:rPr>
+        <w:t>src</w:t>
+      </w:r>
+      <w:r>
+        <w:rPr>
+          <w:rFonts w:ascii="Consolas" w:eastAsia="Times New Roman" w:hAnsi="Consolas" w:cs="Times New Roman"/>
+          <w:color w:val="D4D4D4"/>
+          <w:sz w:val="21"/>
+          <w:szCs w:val="21"/>
+        </w:rPr>
+        <w:t>=</w:t>
+      </w:r>
+      <w:r>
+        <w:rPr>
+          <w:rFonts w:ascii="Consolas" w:eastAsia="Times New Roman" w:hAnsi="Consolas" w:cs="Times New Roman"/>
+          <w:color w:val="CE9178"/>
+          <w:sz w:val="21"/>
+          <w:szCs w:val="21"/>
+        </w:rPr>
+        <w:t>"https://cdn.jsdelivr.net/npm/bootstrap@5.2.2/dist/js/bootstrap.bundle.min.js"</w:t>
+      </w:r>
+      <w:r>
+        <w:rPr>
+          <w:rFonts w:ascii="Consolas" w:eastAsia="Times New Roman" w:hAnsi="Consolas" w:cs="Times New Roman"/>
+          <w:color w:val="D4D4D4"/>
+          <w:sz w:val="21"/>
+          <w:szCs w:val="21"/>
+        </w:rPr>
+        <w:t xml:space="preserve"> </w:t>
+      </w:r>
+      <w:r>
+        <w:rPr>
+          <w:rFonts w:ascii="Consolas" w:eastAsia="Times New Roman" w:hAnsi="Consolas" w:cs="Times New Roman"/>
+          <w:color w:val="9CDCFE"/>
+          <w:sz w:val="21"/>
+          <w:szCs w:val="21"/>
+        </w:rPr>
+        <w:t>integrity</w:t>
+      </w:r>
+      <w:r>
+        <w:rPr>
+          <w:rFonts w:ascii="Consolas" w:eastAsia="Times New Roman" w:hAnsi="Consolas" w:cs="Times New Roman"/>
+          <w:color w:val="D4D4D4"/>
+          <w:sz w:val="21"/>
+          <w:szCs w:val="21"/>
+        </w:rPr>
+        <w:t>=</w:t>
+      </w:r>
+      <w:r>
+        <w:rPr>
+          <w:rFonts w:ascii="Consolas" w:eastAsia="Times New Roman" w:hAnsi="Consolas" w:cs="Times New Roman"/>
+          <w:color w:val="CE9178"/>
+          <w:sz w:val="21"/>
+          <w:szCs w:val="21"/>
+        </w:rPr>
+        <w:t>"sha384-OERcA2EqjJCMA+/3y+gxIOqMEjwtxJY7qPCqsdltbNJuaOe923+mo//f6V8Qbsw3"</w:t>
+      </w:r>
+      <w:r>
+        <w:rPr>
+          <w:rFonts w:ascii="Consolas" w:eastAsia="Times New Roman" w:hAnsi="Consolas" w:cs="Times New Roman"/>
+          <w:color w:val="D4D4D4"/>
+          <w:sz w:val="21"/>
+          <w:szCs w:val="21"/>
+        </w:rPr>
+        <w:t xml:space="preserve"> </w:t>
+      </w:r>
+      <w:r>
+        <w:rPr>
+          <w:rFonts w:ascii="Consolas" w:eastAsia="Times New Roman" w:hAnsi="Consolas" w:cs="Times New Roman"/>
+          <w:color w:val="9CDCFE"/>
+          <w:sz w:val="21"/>
+          <w:szCs w:val="21"/>
+        </w:rPr>
+        <w:t>crossorigin</w:t>
+      </w:r>
+      <w:r>
+        <w:rPr>
+          <w:rFonts w:ascii="Consolas" w:eastAsia="Times New Roman" w:hAnsi="Consolas" w:cs="Times New Roman"/>
+          <w:color w:val="D4D4D4"/>
+          <w:sz w:val="21"/>
+          <w:szCs w:val="21"/>
+        </w:rPr>
+        <w:t>=</w:t>
+      </w:r>
+      <w:r>
+        <w:rPr>
+          <w:rFonts w:ascii="Consolas" w:eastAsia="Times New Roman" w:hAnsi="Consolas" w:cs="Times New Roman"/>
+          <w:color w:val="CE9178"/>
+          <w:sz w:val="21"/>
+          <w:szCs w:val="21"/>
+        </w:rPr>
+        <w:t>"anonymous"</w:t>
+      </w:r>
+      <w:r>
+        <w:rPr>
+          <w:rFonts w:ascii="Consolas" w:eastAsia="Times New Roman" w:hAnsi="Consolas" w:cs="Times New Roman"/>
+          <w:color w:val="808080"/>
+          <w:sz w:val="21"/>
+          <w:szCs w:val="21"/>
+        </w:rPr>
+        <w:t>&gt;&lt;/</w:t>
+      </w:r>
+      <w:r>
+        <w:rPr>
+          <w:rFonts w:ascii="Consolas" w:eastAsia="Times New Roman" w:hAnsi="Consolas" w:cs="Times New Roman"/>
+          <w:color w:val="569CD6"/>
+          <w:sz w:val="21"/>
+          <w:szCs w:val="21"/>
+        </w:rPr>
+        <w:t>script</w:t>
+      </w:r>
+      <w:r>
+        <w:rPr>
+          <w:rFonts w:ascii="Consolas" w:eastAsia="Times New Roman" w:hAnsi="Consolas" w:cs="Times New Roman"/>
+          <w:color w:val="808080"/>
+          <w:sz w:val="21"/>
+          <w:szCs w:val="21"/>
+        </w:rPr>
+        <w:t>&gt;</w:t>
+      </w:r>
+    </w:p>
+    <w:p>
+      <w:pPr>
+        <w:shd w:val="clear" w:color="auto" w:fill="1E1E1E"/>
+        <w:spacing w:after="0" w:line="285" w:lineRule="atLeast"/>
+        <w:rPr>
+          <w:rFonts w:ascii="Consolas" w:eastAsia="Times New Roman" w:hAnsi="Consolas" w:cs="Times New Roman"/>
+          <w:color w:val="D4D4D4"/>
+          <w:sz w:val="21"/>
+          <w:szCs w:val="21"/>
+        </w:rPr>
+      </w:pPr>
+      <w:r>
+        <w:rPr>
+          <w:rFonts w:ascii="Consolas" w:eastAsia="Times New Roman" w:hAnsi="Consolas" w:cs="Times New Roman"/>
+          <w:color w:val="D4D4D4"/>
+          <w:sz w:val="21"/>
+          <w:szCs w:val="21"/>
+        </w:rPr>
+        <w:t xml:space="preserve">    </w:t>
+      </w:r>
+      <w:r>
+        <w:rPr>
+          <w:rFonts w:ascii="Consolas" w:eastAsia="Times New Roman" w:hAnsi="Consolas" w:cs="Times New Roman"/>
+          <w:color w:val="808080"/>
+          <w:sz w:val="21"/>
+          <w:szCs w:val="21"/>
+        </w:rPr>
+        <w:t>&lt;</w:t>
+      </w:r>
+      <w:r>
+        <w:rPr>
+          <w:rFonts w:ascii="Consolas" w:eastAsia="Times New Roman" w:hAnsi="Consolas" w:cs="Times New Roman"/>
+          <w:color w:val="569CD6"/>
+          <w:sz w:val="21"/>
+          <w:szCs w:val="21"/>
+        </w:rPr>
+        <w:t>script</w:t>
+      </w:r>
+      <w:r>
+        <w:rPr>
+          <w:rFonts w:ascii="Consolas" w:eastAsia="Times New Roman" w:hAnsi="Consolas" w:cs="Times New Roman"/>
+          <w:color w:val="D4D4D4"/>
+          <w:sz w:val="21"/>
+          <w:szCs w:val="21"/>
+        </w:rPr>
+        <w:t xml:space="preserve"> </w:t>
+      </w:r>
+      <w:r>
+        <w:rPr>
+          <w:rFonts w:ascii="Consolas" w:eastAsia="Times New Roman" w:hAnsi="Consolas" w:cs="Times New Roman"/>
+          <w:color w:val="9CDCFE"/>
+          <w:sz w:val="21"/>
+          <w:szCs w:val="21"/>
+        </w:rPr>
+        <w:t>src</w:t>
+      </w:r>
+      <w:r>
+        <w:rPr>
+          <w:rFonts w:ascii="Consolas" w:eastAsia="Times New Roman" w:hAnsi="Consolas" w:cs="Times New Roman"/>
+          <w:color w:val="D4D4D4"/>
+          <w:sz w:val="21"/>
+          <w:szCs w:val="21"/>
+        </w:rPr>
+        <w:t xml:space="preserve"> =</w:t>
+      </w:r>
+      <w:r>
+        <w:rPr>
+          <w:rFonts w:ascii="Consolas" w:eastAsia="Times New Roman" w:hAnsi="Consolas" w:cs="Times New Roman"/>
+          <w:color w:val="CE9178"/>
+          <w:sz w:val="21"/>
+          <w:szCs w:val="21"/>
+        </w:rPr>
+        <w:t>"menu.js"</w:t>
+      </w:r>
+      <w:r>
+        <w:rPr>
+          <w:rFonts w:ascii="Consolas" w:eastAsia="Times New Roman" w:hAnsi="Consolas" w:cs="Times New Roman"/>
+          <w:color w:val="808080"/>
+          <w:sz w:val="21"/>
+          <w:szCs w:val="21"/>
+        </w:rPr>
+        <w:t>&gt;&lt;/</w:t>
+      </w:r>
+      <w:r>
+        <w:rPr>
+          <w:rFonts w:ascii="Consolas" w:eastAsia="Times New Roman" w:hAnsi="Consolas" w:cs="Times New Roman"/>
+          <w:color w:val="569CD6"/>
+          <w:sz w:val="21"/>
+          <w:szCs w:val="21"/>
+        </w:rPr>
+        <w:t>script</w:t>
+      </w:r>
+      <w:r>
+        <w:rPr>
+          <w:rFonts w:ascii="Consolas" w:eastAsia="Times New Roman" w:hAnsi="Consolas" w:cs="Times New Roman"/>
+          <w:color w:val="808080"/>
+          <w:sz w:val="21"/>
+          <w:szCs w:val="21"/>
+        </w:rPr>
+        <w:t>&gt;</w:t>
+      </w:r>
+    </w:p>
+    <w:p>
+      <w:pPr>
+        <w:shd w:val="clear" w:color="auto" w:fill="1E1E1E"/>
+        <w:spacing w:after="0" w:line="285" w:lineRule="atLeast"/>
+        <w:rPr>
+          <w:rFonts w:ascii="Consolas" w:eastAsia="Times New Roman" w:hAnsi="Consolas" w:cs="Times New Roman"/>
+          <w:color w:val="D4D4D4"/>
+          <w:sz w:val="21"/>
+          <w:szCs w:val="21"/>
+        </w:rPr>
+      </w:pPr>
+    </w:p>
+    <w:p>
+      <w:pPr>
+        <w:shd w:val="clear" w:color="auto" w:fill="1E1E1E"/>
+        <w:spacing w:after="0" w:line="285" w:lineRule="atLeast"/>
+        <w:rPr>
+          <w:rFonts w:ascii="Consolas" w:eastAsia="Times New Roman" w:hAnsi="Consolas" w:cs="Times New Roman"/>
+          <w:color w:val="D4D4D4"/>
+          <w:sz w:val="21"/>
+          <w:szCs w:val="21"/>
+        </w:rPr>
+      </w:pPr>
+      <w:r>
+        <w:rPr>
+          <w:rFonts w:ascii="Consolas" w:eastAsia="Times New Roman" w:hAnsi="Consolas" w:cs="Times New Roman"/>
+          <w:color w:val="D4D4D4"/>
+          <w:sz w:val="21"/>
+          <w:szCs w:val="21"/>
+        </w:rPr>
+        <w:t xml:space="preserve">    </w:t>
+      </w:r>
+      <w:r>
+        <w:rPr>
+          <w:rFonts w:ascii="Consolas" w:eastAsia="Times New Roman" w:hAnsi="Consolas" w:cs="Times New Roman"/>
+          <w:color w:val="808080"/>
+          <w:sz w:val="21"/>
+          <w:szCs w:val="21"/>
+        </w:rPr>
+        <w:t>&lt;</w:t>
+      </w:r>
+      <w:r>
+        <w:rPr>
+          <w:rFonts w:ascii="Consolas" w:eastAsia="Times New Roman" w:hAnsi="Consolas" w:cs="Times New Roman"/>
+          <w:color w:val="569CD6"/>
+          <w:sz w:val="21"/>
+          <w:szCs w:val="21"/>
+        </w:rPr>
+        <w:t>style</w:t>
+      </w:r>
+      <w:r>
+        <w:rPr>
+          <w:rFonts w:ascii="Consolas" w:eastAsia="Times New Roman" w:hAnsi="Consolas" w:cs="Times New Roman"/>
+          <w:color w:val="808080"/>
+          <w:sz w:val="21"/>
+          <w:szCs w:val="21"/>
+        </w:rPr>
+        <w:t>&gt;</w:t>
+      </w:r>
+      <w:r>
+        <w:rPr>
+          <w:rFonts w:ascii="Consolas" w:eastAsia="Times New Roman" w:hAnsi="Consolas" w:cs="Times New Roman"/>
+          <w:color w:val="D4D4D4"/>
+          <w:sz w:val="21"/>
+          <w:szCs w:val="21"/>
+        </w:rPr>
+        <w:t xml:space="preserve">  </w:t>
+      </w:r>
+    </w:p>
+    <w:p>
+      <w:pPr>
+        <w:shd w:val="clear" w:color="auto" w:fill="1E1E1E"/>
+        <w:spacing w:after="0" w:line="285" w:lineRule="atLeast"/>
+        <w:rPr>
+          <w:rFonts w:ascii="Consolas" w:eastAsia="Times New Roman" w:hAnsi="Consolas" w:cs="Times New Roman"/>
+          <w:color w:val="D4D4D4"/>
+          <w:sz w:val="21"/>
+          <w:szCs w:val="21"/>
+        </w:rPr>
+      </w:pPr>
+      <w:r>
+        <w:rPr>
+          <w:rFonts w:ascii="Consolas" w:eastAsia="Times New Roman" w:hAnsi="Consolas" w:cs="Times New Roman"/>
+          <w:color w:val="D4D4D4"/>
+          <w:sz w:val="21"/>
+          <w:szCs w:val="21"/>
+        </w:rPr>
+        <w:t xml:space="preserve">    </w:t>
+      </w:r>
+      <w:r>
+        <w:rPr>
+          <w:rFonts w:ascii="Consolas" w:eastAsia="Times New Roman" w:hAnsi="Consolas" w:cs="Times New Roman"/>
+          <w:color w:val="6A9955"/>
+          <w:sz w:val="21"/>
+          <w:szCs w:val="21"/>
+        </w:rPr>
+        <w:t>/* Used to hide either letters or numbers */</w:t>
+      </w:r>
+    </w:p>
+    <w:p>
+      <w:pPr>
+        <w:shd w:val="clear" w:color="auto" w:fill="1E1E1E"/>
+        <w:spacing w:after="0" w:line="285" w:lineRule="atLeast"/>
+        <w:rPr>
+          <w:rFonts w:ascii="Consolas" w:eastAsia="Times New Roman" w:hAnsi="Consolas" w:cs="Times New Roman"/>
+          <w:color w:val="D4D4D4"/>
+          <w:sz w:val="21"/>
+          <w:szCs w:val="21"/>
+        </w:rPr>
+      </w:pPr>
+      <w:r>
+        <w:rPr>
+          <w:rFonts w:ascii="Consolas" w:eastAsia="Times New Roman" w:hAnsi="Consolas" w:cs="Times New Roman"/>
+          <w:color w:val="D4D4D4"/>
+          <w:sz w:val="21"/>
+          <w:szCs w:val="21"/>
+        </w:rPr>
+        <w:t xml:space="preserve">      </w:t>
+      </w:r>
+      <w:r>
+        <w:rPr>
+          <w:rFonts w:ascii="Consolas" w:eastAsia="Times New Roman" w:hAnsi="Consolas" w:cs="Times New Roman"/>
+          <w:color w:val="D7BA7D"/>
+          <w:sz w:val="21"/>
+          <w:szCs w:val="21"/>
+        </w:rPr>
+        <w:t>.hidden</w:t>
+      </w:r>
+      <w:r>
+        <w:rPr>
+          <w:rFonts w:ascii="Consolas" w:eastAsia="Times New Roman" w:hAnsi="Consolas" w:cs="Times New Roman"/>
+          <w:color w:val="D4D4D4"/>
+          <w:sz w:val="21"/>
+          <w:szCs w:val="21"/>
+        </w:rPr>
+        <w:t xml:space="preserve"> {</w:t>
+      </w:r>
+    </w:p>
+    <w:p>
+      <w:pPr>
+        <w:shd w:val="clear" w:color="auto" w:fill="1E1E1E"/>
+        <w:spacing w:after="0" w:line="285" w:lineRule="atLeast"/>
+        <w:rPr>
+          <w:rFonts w:ascii="Consolas" w:eastAsia="Times New Roman" w:hAnsi="Consolas" w:cs="Times New Roman"/>
+          <w:color w:val="D4D4D4"/>
+          <w:sz w:val="21"/>
+          <w:szCs w:val="21"/>
+        </w:rPr>
+      </w:pPr>
+      <w:r>
+        <w:rPr>
+          <w:rFonts w:ascii="Consolas" w:eastAsia="Times New Roman" w:hAnsi="Consolas" w:cs="Times New Roman"/>
+          <w:color w:val="D4D4D4"/>
+          <w:sz w:val="21"/>
+          <w:szCs w:val="21"/>
+        </w:rPr>
+        <w:lastRenderedPageBreak/>
+        <w:t xml:space="preserve">        </w:t>
+      </w:r>
+      <w:r>
+        <w:rPr>
+          <w:rFonts w:ascii="Consolas" w:eastAsia="Times New Roman" w:hAnsi="Consolas" w:cs="Times New Roman"/>
+          <w:color w:val="9CDCFE"/>
+          <w:sz w:val="21"/>
+          <w:szCs w:val="21"/>
+        </w:rPr>
+        <w:t>display</w:t>
+      </w:r>
+      <w:r>
+        <w:rPr>
+          <w:rFonts w:ascii="Consolas" w:eastAsia="Times New Roman" w:hAnsi="Consolas" w:cs="Times New Roman"/>
+          <w:color w:val="D4D4D4"/>
+          <w:sz w:val="21"/>
+          <w:szCs w:val="21"/>
+        </w:rPr>
+        <w:t xml:space="preserve">: </w:t>
+      </w:r>
+      <w:r>
+        <w:rPr>
+          <w:rFonts w:ascii="Consolas" w:eastAsia="Times New Roman" w:hAnsi="Consolas" w:cs="Times New Roman"/>
+          <w:color w:val="CE9178"/>
+          <w:sz w:val="21"/>
+          <w:szCs w:val="21"/>
+        </w:rPr>
+        <w:t>none</w:t>
+      </w:r>
+      <w:r>
+        <w:rPr>
+          <w:rFonts w:ascii="Consolas" w:eastAsia="Times New Roman" w:hAnsi="Consolas" w:cs="Times New Roman"/>
+          <w:color w:val="D4D4D4"/>
+          <w:sz w:val="21"/>
+          <w:szCs w:val="21"/>
+        </w:rPr>
+        <w:t>;</w:t>
+      </w:r>
+    </w:p>
+    <w:p>
+      <w:pPr>
+        <w:shd w:val="clear" w:color="auto" w:fill="1E1E1E"/>
+        <w:spacing w:after="0" w:line="285" w:lineRule="atLeast"/>
+        <w:rPr>
+          <w:rFonts w:ascii="Consolas" w:eastAsia="Times New Roman" w:hAnsi="Consolas" w:cs="Times New Roman"/>
+          <w:color w:val="D4D4D4"/>
+          <w:sz w:val="21"/>
+          <w:szCs w:val="21"/>
+        </w:rPr>
+      </w:pPr>
+      <w:r>
+        <w:rPr>
+          <w:rFonts w:ascii="Consolas" w:eastAsia="Times New Roman" w:hAnsi="Consolas" w:cs="Times New Roman"/>
+          <w:color w:val="D4D4D4"/>
+          <w:sz w:val="21"/>
+          <w:szCs w:val="21"/>
+        </w:rPr>
+        <w:t>      }</w:t>
+      </w:r>
+    </w:p>
+    <w:p>
+      <w:pPr>
+        <w:shd w:val="clear" w:color="auto" w:fill="1E1E1E"/>
+        <w:spacing w:after="0" w:line="285" w:lineRule="atLeast"/>
+        <w:rPr>
+          <w:rFonts w:ascii="Consolas" w:eastAsia="Times New Roman" w:hAnsi="Consolas" w:cs="Times New Roman"/>
+          <w:color w:val="D4D4D4"/>
+          <w:sz w:val="21"/>
+          <w:szCs w:val="21"/>
+        </w:rPr>
+      </w:pPr>
+      <w:r>
+        <w:rPr>
+          <w:rFonts w:ascii="Consolas" w:eastAsia="Times New Roman" w:hAnsi="Consolas" w:cs="Times New Roman"/>
+          <w:color w:val="D4D4D4"/>
+          <w:sz w:val="21"/>
+          <w:szCs w:val="21"/>
+        </w:rPr>
+        <w:t xml:space="preserve">    </w:t>
+      </w:r>
+      <w:r>
+        <w:rPr>
+          <w:rFonts w:ascii="Consolas" w:eastAsia="Times New Roman" w:hAnsi="Consolas" w:cs="Times New Roman"/>
+          <w:color w:val="6A9955"/>
+          <w:sz w:val="21"/>
+          <w:szCs w:val="21"/>
+        </w:rPr>
+        <w:t>/* Used to provide animation effect to the dropdown button */</w:t>
+      </w:r>
+    </w:p>
+    <w:p>
+      <w:pPr>
+        <w:shd w:val="clear" w:color="auto" w:fill="1E1E1E"/>
+        <w:spacing w:after="0" w:line="285" w:lineRule="atLeast"/>
+        <w:rPr>
+          <w:rFonts w:ascii="Consolas" w:eastAsia="Times New Roman" w:hAnsi="Consolas" w:cs="Times New Roman"/>
+          <w:color w:val="D4D4D4"/>
+          <w:sz w:val="21"/>
+          <w:szCs w:val="21"/>
+        </w:rPr>
+      </w:pPr>
+      <w:r>
+        <w:rPr>
+          <w:rFonts w:ascii="Consolas" w:eastAsia="Times New Roman" w:hAnsi="Consolas" w:cs="Times New Roman"/>
+          <w:color w:val="D4D4D4"/>
+          <w:sz w:val="21"/>
+          <w:szCs w:val="21"/>
+        </w:rPr>
+        <w:t xml:space="preserve">      </w:t>
+      </w:r>
+      <w:r>
+        <w:rPr>
+          <w:rFonts w:ascii="Consolas" w:eastAsia="Times New Roman" w:hAnsi="Consolas" w:cs="Times New Roman"/>
+          <w:color w:val="D7BA7D"/>
+          <w:sz w:val="21"/>
+          <w:szCs w:val="21"/>
+        </w:rPr>
+        <w:t>.dropdown-menu</w:t>
+      </w:r>
+      <w:r>
+        <w:rPr>
+          <w:rFonts w:ascii="Consolas" w:eastAsia="Times New Roman" w:hAnsi="Consolas" w:cs="Times New Roman"/>
+          <w:color w:val="D4D4D4"/>
+          <w:sz w:val="21"/>
+          <w:szCs w:val="21"/>
+        </w:rPr>
+        <w:t xml:space="preserve"> {</w:t>
+      </w:r>
+    </w:p>
+    <w:p>
+      <w:pPr>
+        <w:shd w:val="clear" w:color="auto" w:fill="1E1E1E"/>
+        <w:spacing w:after="0" w:line="285" w:lineRule="atLeast"/>
+        <w:rPr>
+          <w:rFonts w:ascii="Consolas" w:eastAsia="Times New Roman" w:hAnsi="Consolas" w:cs="Times New Roman"/>
+          <w:color w:val="D4D4D4"/>
+          <w:sz w:val="21"/>
+          <w:szCs w:val="21"/>
+        </w:rPr>
+      </w:pPr>
+      <w:r>
+        <w:rPr>
+          <w:rFonts w:ascii="Consolas" w:eastAsia="Times New Roman" w:hAnsi="Consolas" w:cs="Times New Roman"/>
+          <w:color w:val="D4D4D4"/>
+          <w:sz w:val="21"/>
+          <w:szCs w:val="21"/>
+        </w:rPr>
+        <w:t xml:space="preserve">        </w:t>
+      </w:r>
+      <w:r>
+        <w:rPr>
+          <w:rFonts w:ascii="Consolas" w:eastAsia="Times New Roman" w:hAnsi="Consolas" w:cs="Times New Roman"/>
+          <w:color w:val="9CDCFE"/>
+          <w:sz w:val="21"/>
+          <w:szCs w:val="21"/>
+        </w:rPr>
+        <w:t>transition</w:t>
+      </w:r>
+      <w:r>
+        <w:rPr>
+          <w:rFonts w:ascii="Consolas" w:eastAsia="Times New Roman" w:hAnsi="Consolas" w:cs="Times New Roman"/>
+          <w:color w:val="D4D4D4"/>
+          <w:sz w:val="21"/>
+          <w:szCs w:val="21"/>
+        </w:rPr>
+        <w:t xml:space="preserve">: </w:t>
+      </w:r>
+      <w:r>
+        <w:rPr>
+          <w:rFonts w:ascii="Consolas" w:eastAsia="Times New Roman" w:hAnsi="Consolas" w:cs="Times New Roman"/>
+          <w:color w:val="B5CEA8"/>
+          <w:sz w:val="21"/>
+          <w:szCs w:val="21"/>
+        </w:rPr>
+        <w:t>0.</w:t>
+      </w:r>
+      <w:proofErr w:type="gramStart"/>
+      <w:r>
+        <w:rPr>
+          <w:rFonts w:ascii="Consolas" w:eastAsia="Times New Roman" w:hAnsi="Consolas" w:cs="Times New Roman"/>
+          <w:color w:val="B5CEA8"/>
+          <w:sz w:val="21"/>
+          <w:szCs w:val="21"/>
+        </w:rPr>
+        <w:t>5s</w:t>
+      </w:r>
+      <w:r>
+        <w:rPr>
+          <w:rFonts w:ascii="Consolas" w:eastAsia="Times New Roman" w:hAnsi="Consolas" w:cs="Times New Roman"/>
+          <w:color w:val="D4D4D4"/>
+          <w:sz w:val="21"/>
+          <w:szCs w:val="21"/>
+        </w:rPr>
+        <w:t>;</w:t>
+      </w:r>
+      <w:proofErr w:type="gramEnd"/>
+    </w:p>
+    <w:p>
+      <w:pPr>
+        <w:shd w:val="clear" w:color="auto" w:fill="1E1E1E"/>
+        <w:spacing w:after="0" w:line="285" w:lineRule="atLeast"/>
+        <w:rPr>
+          <w:rFonts w:ascii="Consolas" w:eastAsia="Times New Roman" w:hAnsi="Consolas" w:cs="Times New Roman"/>
+          <w:color w:val="D4D4D4"/>
+          <w:sz w:val="21"/>
+          <w:szCs w:val="21"/>
+        </w:rPr>
+      </w:pPr>
+      <w:r>
+        <w:rPr>
+          <w:rFonts w:ascii="Consolas" w:eastAsia="Times New Roman" w:hAnsi="Consolas" w:cs="Times New Roman"/>
+          <w:color w:val="D4D4D4"/>
+          <w:sz w:val="21"/>
+          <w:szCs w:val="21"/>
+        </w:rPr>
+        <w:t>      }</w:t>
+      </w:r>
+    </w:p>
+    <w:p>
+      <w:pPr>
+        <w:shd w:val="clear" w:color="auto" w:fill="1E1E1E"/>
+        <w:spacing w:after="0" w:line="285" w:lineRule="atLeast"/>
+        <w:rPr>
+          <w:rFonts w:ascii="Consolas" w:eastAsia="Times New Roman" w:hAnsi="Consolas" w:cs="Times New Roman"/>
+          <w:color w:val="D4D4D4"/>
+          <w:sz w:val="21"/>
+          <w:szCs w:val="21"/>
+        </w:rPr>
+      </w:pPr>
+      <w:r>
+        <w:rPr>
+          <w:rFonts w:ascii="Consolas" w:eastAsia="Times New Roman" w:hAnsi="Consolas" w:cs="Times New Roman"/>
+          <w:color w:val="D4D4D4"/>
+          <w:sz w:val="21"/>
+          <w:szCs w:val="21"/>
+        </w:rPr>
+        <w:t xml:space="preserve">    </w:t>
+      </w:r>
+      <w:r>
+        <w:rPr>
+          <w:rFonts w:ascii="Consolas" w:eastAsia="Times New Roman" w:hAnsi="Consolas" w:cs="Times New Roman"/>
+          <w:color w:val="808080"/>
+          <w:sz w:val="21"/>
+          <w:szCs w:val="21"/>
+        </w:rPr>
+        <w:t>&lt;/</w:t>
+      </w:r>
+      <w:r>
+        <w:rPr>
+          <w:rFonts w:ascii="Consolas" w:eastAsia="Times New Roman" w:hAnsi="Consolas" w:cs="Times New Roman"/>
+          <w:color w:val="569CD6"/>
+          <w:sz w:val="21"/>
+          <w:szCs w:val="21"/>
+        </w:rPr>
+        <w:t>style</w:t>
+      </w:r>
+      <w:r>
+        <w:rPr>
+          <w:rFonts w:ascii="Consolas" w:eastAsia="Times New Roman" w:hAnsi="Consolas" w:cs="Times New Roman"/>
+          <w:color w:val="808080"/>
+          <w:sz w:val="21"/>
+          <w:szCs w:val="21"/>
+        </w:rPr>
+        <w:t>&gt;</w:t>
+      </w:r>
+    </w:p>
+    <w:p>
+      <w:pPr>
+        <w:shd w:val="clear" w:color="auto" w:fill="1E1E1E"/>
+        <w:spacing w:after="0" w:line="285" w:lineRule="atLeast"/>
+        <w:rPr>
+          <w:rFonts w:ascii="Consolas" w:eastAsia="Times New Roman" w:hAnsi="Consolas" w:cs="Times New Roman"/>
+          <w:color w:val="D4D4D4"/>
+          <w:sz w:val="21"/>
+          <w:szCs w:val="21"/>
+        </w:rPr>
+      </w:pPr>
+      <w:r>
+        <w:rPr>
+          <w:rFonts w:ascii="Consolas" w:eastAsia="Times New Roman" w:hAnsi="Consolas" w:cs="Times New Roman"/>
+          <w:color w:val="808080"/>
+          <w:sz w:val="21"/>
+          <w:szCs w:val="21"/>
+        </w:rPr>
+        <w:t>&lt;/</w:t>
+      </w:r>
+      <w:r>
+        <w:rPr>
+          <w:rFonts w:ascii="Consolas" w:eastAsia="Times New Roman" w:hAnsi="Consolas" w:cs="Times New Roman"/>
+          <w:color w:val="569CD6"/>
+          <w:sz w:val="21"/>
+          <w:szCs w:val="21"/>
+        </w:rPr>
+        <w:t>body</w:t>
+      </w:r>
+      <w:r>
+        <w:rPr>
+          <w:rFonts w:ascii="Consolas" w:eastAsia="Times New Roman" w:hAnsi="Consolas" w:cs="Times New Roman"/>
+          <w:color w:val="808080"/>
+          <w:sz w:val="21"/>
+          <w:szCs w:val="21"/>
+        </w:rPr>
+        <w:t>&gt;</w:t>
+      </w:r>
+    </w:p>
+    <w:p>
+      <w:pPr>
+        <w:shd w:val="clear" w:color="auto" w:fill="1E1E1E"/>
+        <w:spacing w:after="0" w:line="285" w:lineRule="atLeast"/>
+        <w:rPr>
+          <w:rFonts w:ascii="Consolas" w:eastAsia="Times New Roman" w:hAnsi="Consolas" w:cs="Times New Roman"/>
+          <w:color w:val="D4D4D4"/>
+          <w:sz w:val="21"/>
+          <w:szCs w:val="21"/>
+        </w:rPr>
+      </w:pPr>
+      <w:r>
+        <w:rPr>
+          <w:rFonts w:ascii="Consolas" w:eastAsia="Times New Roman" w:hAnsi="Consolas" w:cs="Times New Roman"/>
+          <w:color w:val="808080"/>
+          <w:sz w:val="21"/>
+          <w:szCs w:val="21"/>
+        </w:rPr>
+        <w:t>&lt;/</w:t>
+      </w:r>
+      <w:r>
+        <w:rPr>
+          <w:rFonts w:ascii="Consolas" w:eastAsia="Times New Roman" w:hAnsi="Consolas" w:cs="Times New Roman"/>
+          <w:color w:val="569CD6"/>
+          <w:sz w:val="21"/>
+          <w:szCs w:val="21"/>
+        </w:rPr>
+        <w:t>html</w:t>
+      </w:r>
+      <w:r>
+        <w:rPr>
+          <w:rFonts w:ascii="Consolas" w:eastAsia="Times New Roman" w:hAnsi="Consolas" w:cs="Times New Roman"/>
+          <w:color w:val="808080"/>
+          <w:sz w:val="21"/>
+          <w:szCs w:val="21"/>
+        </w:rPr>
+        <w:t>&gt;</w:t>
+      </w:r>
+    </w:p>
+    <w:p>
+      <w:pPr>
+        <w:spacing w:after="0" w:line="240" w:lineRule="auto"/>
+        <w:textAlignment w:val="baseline"/>
+      </w:pPr>
+    </w:p>
+    <w:p>
+      <w:pPr>
+        <w:spacing w:after="0" w:line="240" w:lineRule="auto"/>
+        <w:textAlignment w:val="baseline"/>
+      </w:pPr>
+    </w:p>
+    <w:p>
+      <w:pPr>
+        <w:spacing w:after="0" w:line="240" w:lineRule="auto"/>
+        <w:textAlignment w:val="baseline"/>
+      </w:pPr>
+      <w:r>
+        <w:rPr>
+          <w:b/>
+          <w:bCs/>
+          <w:u w:val="single"/>
+        </w:rPr>
+        <w:t>JavaScript</w:t>
+      </w:r>
+    </w:p>
+    <w:p>
+      <w:pPr>
+        <w:spacing w:after="0" w:line="240" w:lineRule="auto"/>
+        <w:textAlignment w:val="baseline"/>
+      </w:pPr>
+    </w:p>
+    <w:p>
+      <w:pPr>
+        <w:shd w:val="clear" w:color="auto" w:fill="1E1E1E"/>
+        <w:spacing w:after="0" w:line="285" w:lineRule="atLeast"/>
+        <w:rPr>
+          <w:rFonts w:ascii="Consolas" w:eastAsia="Times New Roman" w:hAnsi="Consolas" w:cs="Times New Roman"/>
+          <w:color w:val="D4D4D4"/>
+          <w:sz w:val="21"/>
+          <w:szCs w:val="21"/>
+        </w:rPr>
+      </w:pPr>
+      <w:r>
+        <w:rPr>
+          <w:rFonts w:ascii="Consolas" w:eastAsia="Times New Roman" w:hAnsi="Consolas" w:cs="Times New Roman"/>
+          <w:color w:val="569CD6"/>
+          <w:sz w:val="21"/>
+          <w:szCs w:val="21"/>
+        </w:rPr>
+        <w:t>const</w:t>
+      </w:r>
+      <w:r>
+        <w:rPr>
+          <w:rFonts w:ascii="Consolas" w:eastAsia="Times New Roman" w:hAnsi="Consolas" w:cs="Times New Roman"/>
+          <w:color w:val="D4D4D4"/>
+          <w:sz w:val="21"/>
+          <w:szCs w:val="21"/>
+        </w:rPr>
+        <w:t xml:space="preserve"> </w:t>
+      </w:r>
+      <w:r>
+        <w:rPr>
+          <w:rFonts w:ascii="Consolas" w:eastAsia="Times New Roman" w:hAnsi="Consolas" w:cs="Times New Roman"/>
+          <w:color w:val="4FC1FF"/>
+          <w:sz w:val="21"/>
+          <w:szCs w:val="21"/>
+        </w:rPr>
+        <w:t>lettersLink</w:t>
+      </w:r>
+      <w:r>
+        <w:rPr>
+          <w:rFonts w:ascii="Consolas" w:eastAsia="Times New Roman" w:hAnsi="Consolas" w:cs="Times New Roman"/>
+          <w:color w:val="D4D4D4"/>
+          <w:sz w:val="21"/>
+          <w:szCs w:val="21"/>
+        </w:rPr>
+        <w:t xml:space="preserve"> = </w:t>
+      </w:r>
+      <w:r>
+        <w:rPr>
+          <w:rFonts w:ascii="Consolas" w:eastAsia="Times New Roman" w:hAnsi="Consolas" w:cs="Times New Roman"/>
+          <w:color w:val="9CDCFE"/>
+          <w:sz w:val="21"/>
+          <w:szCs w:val="21"/>
+        </w:rPr>
+        <w:t>document</w:t>
+      </w:r>
+      <w:r>
+        <w:rPr>
+          <w:rFonts w:ascii="Consolas" w:eastAsia="Times New Roman" w:hAnsi="Consolas" w:cs="Times New Roman"/>
+          <w:color w:val="D4D4D4"/>
+          <w:sz w:val="21"/>
+          <w:szCs w:val="21"/>
+        </w:rPr>
+        <w:t>.</w:t>
+      </w:r>
+      <w:r>
+        <w:rPr>
+          <w:rFonts w:ascii="Consolas" w:eastAsia="Times New Roman" w:hAnsi="Consolas" w:cs="Times New Roman"/>
+          <w:color w:val="DCDCAA"/>
+          <w:sz w:val="21"/>
+          <w:szCs w:val="21"/>
+        </w:rPr>
+        <w:t>getElementById</w:t>
+      </w:r>
+      <w:r>
+        <w:rPr>
+          <w:rFonts w:ascii="Consolas" w:eastAsia="Times New Roman" w:hAnsi="Consolas" w:cs="Times New Roman"/>
+          <w:color w:val="D4D4D4"/>
+          <w:sz w:val="21"/>
+          <w:szCs w:val="21"/>
+        </w:rPr>
+        <w:t>(</w:t>
+      </w:r>
+      <w:r>
+        <w:rPr>
+          <w:rFonts w:ascii="Consolas" w:eastAsia="Times New Roman" w:hAnsi="Consolas" w:cs="Times New Roman"/>
+          <w:color w:val="CE9178"/>
+          <w:sz w:val="21"/>
+          <w:szCs w:val="21"/>
+        </w:rPr>
+        <w:t>'dropdown-letters'</w:t>
+      </w:r>
+      <w:proofErr w:type="gramStart"/>
+      <w:r>
+        <w:rPr>
+          <w:rFonts w:ascii="Consolas" w:eastAsia="Times New Roman" w:hAnsi="Consolas" w:cs="Times New Roman"/>
+          <w:color w:val="D4D4D4"/>
+          <w:sz w:val="21"/>
+          <w:szCs w:val="21"/>
+        </w:rPr>
+        <w:t>);</w:t>
+      </w:r>
+      <w:proofErr w:type="gramEnd"/>
+    </w:p>
+    <w:p>
+      <w:pPr>
+        <w:shd w:val="clear" w:color="auto" w:fill="1E1E1E"/>
+        <w:spacing w:after="0" w:line="285" w:lineRule="atLeast"/>
+        <w:rPr>
+          <w:rFonts w:ascii="Consolas" w:eastAsia="Times New Roman" w:hAnsi="Consolas" w:cs="Times New Roman"/>
+          <w:color w:val="D4D4D4"/>
+          <w:sz w:val="21"/>
+          <w:szCs w:val="21"/>
+        </w:rPr>
+      </w:pPr>
+      <w:r>
+        <w:rPr>
+          <w:rFonts w:ascii="Consolas" w:eastAsia="Times New Roman" w:hAnsi="Consolas" w:cs="Times New Roman"/>
+          <w:color w:val="569CD6"/>
+          <w:sz w:val="21"/>
+          <w:szCs w:val="21"/>
+        </w:rPr>
+        <w:t>const</w:t>
+      </w:r>
+      <w:r>
+        <w:rPr>
+          <w:rFonts w:ascii="Consolas" w:eastAsia="Times New Roman" w:hAnsi="Consolas" w:cs="Times New Roman"/>
+          <w:color w:val="D4D4D4"/>
+          <w:sz w:val="21"/>
+          <w:szCs w:val="21"/>
+        </w:rPr>
+        <w:t xml:space="preserve"> </w:t>
+      </w:r>
+      <w:r>
+        <w:rPr>
+          <w:rFonts w:ascii="Consolas" w:eastAsia="Times New Roman" w:hAnsi="Consolas" w:cs="Times New Roman"/>
+          <w:color w:val="4FC1FF"/>
+          <w:sz w:val="21"/>
+          <w:szCs w:val="21"/>
+        </w:rPr>
+        <w:t>numbersLink</w:t>
+      </w:r>
+      <w:r>
+        <w:rPr>
+          <w:rFonts w:ascii="Consolas" w:eastAsia="Times New Roman" w:hAnsi="Consolas" w:cs="Times New Roman"/>
+          <w:color w:val="D4D4D4"/>
+          <w:sz w:val="21"/>
+          <w:szCs w:val="21"/>
+        </w:rPr>
+        <w:t xml:space="preserve"> = </w:t>
+      </w:r>
+      <w:r>
+        <w:rPr>
+          <w:rFonts w:ascii="Consolas" w:eastAsia="Times New Roman" w:hAnsi="Consolas" w:cs="Times New Roman"/>
+          <w:color w:val="9CDCFE"/>
+          <w:sz w:val="21"/>
+          <w:szCs w:val="21"/>
+        </w:rPr>
+        <w:t>document</w:t>
+      </w:r>
+      <w:r>
+        <w:rPr>
+          <w:rFonts w:ascii="Consolas" w:eastAsia="Times New Roman" w:hAnsi="Consolas" w:cs="Times New Roman"/>
+          <w:color w:val="D4D4D4"/>
+          <w:sz w:val="21"/>
+          <w:szCs w:val="21"/>
+        </w:rPr>
+        <w:t>.</w:t>
+      </w:r>
+      <w:r>
+        <w:rPr>
+          <w:rFonts w:ascii="Consolas" w:eastAsia="Times New Roman" w:hAnsi="Consolas" w:cs="Times New Roman"/>
+          <w:color w:val="DCDCAA"/>
+          <w:sz w:val="21"/>
+          <w:szCs w:val="21"/>
+        </w:rPr>
+        <w:t>getElementById</w:t>
+      </w:r>
+      <w:r>
+        <w:rPr>
+          <w:rFonts w:ascii="Consolas" w:eastAsia="Times New Roman" w:hAnsi="Consolas" w:cs="Times New Roman"/>
+          <w:color w:val="D4D4D4"/>
+          <w:sz w:val="21"/>
+          <w:szCs w:val="21"/>
+        </w:rPr>
+        <w:t>(</w:t>
+      </w:r>
+      <w:r>
+        <w:rPr>
+          <w:rFonts w:ascii="Consolas" w:eastAsia="Times New Roman" w:hAnsi="Consolas" w:cs="Times New Roman"/>
+          <w:color w:val="CE9178"/>
+          <w:sz w:val="21"/>
+          <w:szCs w:val="21"/>
+        </w:rPr>
+        <w:t>'dropdown-numbers'</w:t>
+      </w:r>
+      <w:proofErr w:type="gramStart"/>
+      <w:r>
+        <w:rPr>
+          <w:rFonts w:ascii="Consolas" w:eastAsia="Times New Roman" w:hAnsi="Consolas" w:cs="Times New Roman"/>
+          <w:color w:val="D4D4D4"/>
+          <w:sz w:val="21"/>
+          <w:szCs w:val="21"/>
+        </w:rPr>
+        <w:t>);</w:t>
+      </w:r>
+      <w:proofErr w:type="gramEnd"/>
+    </w:p>
+    <w:p>
+      <w:pPr>
+        <w:shd w:val="clear" w:color="auto" w:fill="1E1E1E"/>
+        <w:spacing w:after="0" w:line="285" w:lineRule="atLeast"/>
+        <w:rPr>
+          <w:rFonts w:ascii="Consolas" w:eastAsia="Times New Roman" w:hAnsi="Consolas" w:cs="Times New Roman"/>
+          <w:color w:val="D4D4D4"/>
+          <w:sz w:val="21"/>
+          <w:szCs w:val="21"/>
+        </w:rPr>
+      </w:pPr>
+    </w:p>
+    <w:p>
+      <w:pPr>
+        <w:shd w:val="clear" w:color="auto" w:fill="1E1E1E"/>
+        <w:spacing w:after="0" w:line="285" w:lineRule="atLeast"/>
+        <w:rPr>
+          <w:rFonts w:ascii="Consolas" w:eastAsia="Times New Roman" w:hAnsi="Consolas" w:cs="Times New Roman"/>
+          <w:color w:val="D4D4D4"/>
+          <w:sz w:val="21"/>
+          <w:szCs w:val="21"/>
+        </w:rPr>
+      </w:pPr>
+      <w:r>
+        <w:rPr>
+          <w:rFonts w:ascii="Consolas" w:eastAsia="Times New Roman" w:hAnsi="Consolas" w:cs="Times New Roman"/>
+          <w:color w:val="569CD6"/>
+          <w:sz w:val="21"/>
+          <w:szCs w:val="21"/>
+        </w:rPr>
+        <w:t>const</w:t>
+      </w:r>
+      <w:r>
+        <w:rPr>
+          <w:rFonts w:ascii="Consolas" w:eastAsia="Times New Roman" w:hAnsi="Consolas" w:cs="Times New Roman"/>
+          <w:color w:val="D4D4D4"/>
+          <w:sz w:val="21"/>
+          <w:szCs w:val="21"/>
+        </w:rPr>
+        <w:t xml:space="preserve"> </w:t>
+      </w:r>
+      <w:r>
+        <w:rPr>
+          <w:rFonts w:ascii="Consolas" w:eastAsia="Times New Roman" w:hAnsi="Consolas" w:cs="Times New Roman"/>
+          <w:color w:val="4FC1FF"/>
+          <w:sz w:val="21"/>
+          <w:szCs w:val="21"/>
+        </w:rPr>
+        <w:t>lettersList</w:t>
+      </w:r>
+      <w:r>
+        <w:rPr>
+          <w:rFonts w:ascii="Consolas" w:eastAsia="Times New Roman" w:hAnsi="Consolas" w:cs="Times New Roman"/>
+          <w:color w:val="D4D4D4"/>
+          <w:sz w:val="21"/>
+          <w:szCs w:val="21"/>
+        </w:rPr>
+        <w:t xml:space="preserve"> = </w:t>
+      </w:r>
+      <w:r>
+        <w:rPr>
+          <w:rFonts w:ascii="Consolas" w:eastAsia="Times New Roman" w:hAnsi="Consolas" w:cs="Times New Roman"/>
+          <w:color w:val="9CDCFE"/>
+          <w:sz w:val="21"/>
+          <w:szCs w:val="21"/>
+        </w:rPr>
+        <w:t>document</w:t>
+      </w:r>
+      <w:r>
+        <w:rPr>
+          <w:rFonts w:ascii="Consolas" w:eastAsia="Times New Roman" w:hAnsi="Consolas" w:cs="Times New Roman"/>
+          <w:color w:val="D4D4D4"/>
+          <w:sz w:val="21"/>
+          <w:szCs w:val="21"/>
+        </w:rPr>
+        <w:t>.</w:t>
+      </w:r>
+      <w:r>
+        <w:rPr>
+          <w:rFonts w:ascii="Consolas" w:eastAsia="Times New Roman" w:hAnsi="Consolas" w:cs="Times New Roman"/>
+          <w:color w:val="DCDCAA"/>
+          <w:sz w:val="21"/>
+          <w:szCs w:val="21"/>
+        </w:rPr>
+        <w:t>getElementById</w:t>
+      </w:r>
+      <w:r>
+        <w:rPr>
+          <w:rFonts w:ascii="Consolas" w:eastAsia="Times New Roman" w:hAnsi="Consolas" w:cs="Times New Roman"/>
+          <w:color w:val="D4D4D4"/>
+          <w:sz w:val="21"/>
+          <w:szCs w:val="21"/>
+        </w:rPr>
+        <w:t>(</w:t>
+      </w:r>
+      <w:r>
+        <w:rPr>
+          <w:rFonts w:ascii="Consolas" w:eastAsia="Times New Roman" w:hAnsi="Consolas" w:cs="Times New Roman"/>
+          <w:color w:val="CE9178"/>
+          <w:sz w:val="21"/>
+          <w:szCs w:val="21"/>
+        </w:rPr>
+        <w:t>'letters'</w:t>
+      </w:r>
+      <w:proofErr w:type="gramStart"/>
+      <w:r>
+        <w:rPr>
+          <w:rFonts w:ascii="Consolas" w:eastAsia="Times New Roman" w:hAnsi="Consolas" w:cs="Times New Roman"/>
+          <w:color w:val="D4D4D4"/>
+          <w:sz w:val="21"/>
+          <w:szCs w:val="21"/>
+        </w:rPr>
+        <w:t>);</w:t>
+      </w:r>
+      <w:proofErr w:type="gramEnd"/>
+    </w:p>
+    <w:p>
+      <w:pPr>
+        <w:shd w:val="clear" w:color="auto" w:fill="1E1E1E"/>
+        <w:spacing w:after="0" w:line="285" w:lineRule="atLeast"/>
+        <w:rPr>
+          <w:rFonts w:ascii="Consolas" w:eastAsia="Times New Roman" w:hAnsi="Consolas" w:cs="Times New Roman"/>
+          <w:color w:val="D4D4D4"/>
+          <w:sz w:val="21"/>
+          <w:szCs w:val="21"/>
+        </w:rPr>
+      </w:pPr>
+      <w:r>
+        <w:rPr>
+          <w:rFonts w:ascii="Consolas" w:eastAsia="Times New Roman" w:hAnsi="Consolas" w:cs="Times New Roman"/>
+          <w:color w:val="569CD6"/>
+          <w:sz w:val="21"/>
+          <w:szCs w:val="21"/>
+        </w:rPr>
+        <w:t>const</w:t>
+      </w:r>
+      <w:r>
+        <w:rPr>
+          <w:rFonts w:ascii="Consolas" w:eastAsia="Times New Roman" w:hAnsi="Consolas" w:cs="Times New Roman"/>
+          <w:color w:val="D4D4D4"/>
+          <w:sz w:val="21"/>
+          <w:szCs w:val="21"/>
+        </w:rPr>
+        <w:t xml:space="preserve"> </w:t>
+      </w:r>
+      <w:r>
+        <w:rPr>
+          <w:rFonts w:ascii="Consolas" w:eastAsia="Times New Roman" w:hAnsi="Consolas" w:cs="Times New Roman"/>
+          <w:color w:val="4FC1FF"/>
+          <w:sz w:val="21"/>
+          <w:szCs w:val="21"/>
+        </w:rPr>
+        <w:t>numbersList</w:t>
+      </w:r>
+      <w:r>
+        <w:rPr>
+          <w:rFonts w:ascii="Consolas" w:eastAsia="Times New Roman" w:hAnsi="Consolas" w:cs="Times New Roman"/>
+          <w:color w:val="D4D4D4"/>
+          <w:sz w:val="21"/>
+          <w:szCs w:val="21"/>
+        </w:rPr>
+        <w:t xml:space="preserve"> = </w:t>
+      </w:r>
+      <w:r>
+        <w:rPr>
+          <w:rFonts w:ascii="Consolas" w:eastAsia="Times New Roman" w:hAnsi="Consolas" w:cs="Times New Roman"/>
+          <w:color w:val="9CDCFE"/>
+          <w:sz w:val="21"/>
+          <w:szCs w:val="21"/>
+        </w:rPr>
+        <w:t>document</w:t>
+      </w:r>
+      <w:r>
+        <w:rPr>
+          <w:rFonts w:ascii="Consolas" w:eastAsia="Times New Roman" w:hAnsi="Consolas" w:cs="Times New Roman"/>
+          <w:color w:val="D4D4D4"/>
+          <w:sz w:val="21"/>
+          <w:szCs w:val="21"/>
+        </w:rPr>
+        <w:t>.</w:t>
+      </w:r>
+      <w:r>
+        <w:rPr>
+          <w:rFonts w:ascii="Consolas" w:eastAsia="Times New Roman" w:hAnsi="Consolas" w:cs="Times New Roman"/>
+          <w:color w:val="DCDCAA"/>
+          <w:sz w:val="21"/>
+          <w:szCs w:val="21"/>
+        </w:rPr>
+        <w:t>getElementById</w:t>
+      </w:r>
+      <w:r>
+        <w:rPr>
+          <w:rFonts w:ascii="Consolas" w:eastAsia="Times New Roman" w:hAnsi="Consolas" w:cs="Times New Roman"/>
+          <w:color w:val="D4D4D4"/>
+          <w:sz w:val="21"/>
+          <w:szCs w:val="21"/>
+        </w:rPr>
+        <w:t>(</w:t>
+      </w:r>
+      <w:r>
+        <w:rPr>
+          <w:rFonts w:ascii="Consolas" w:eastAsia="Times New Roman" w:hAnsi="Consolas" w:cs="Times New Roman"/>
+          <w:color w:val="CE9178"/>
+          <w:sz w:val="21"/>
+          <w:szCs w:val="21"/>
+        </w:rPr>
+        <w:t>'numbers'</w:t>
+      </w:r>
+      <w:proofErr w:type="gramStart"/>
+      <w:r>
+        <w:rPr>
+          <w:rFonts w:ascii="Consolas" w:eastAsia="Times New Roman" w:hAnsi="Consolas" w:cs="Times New Roman"/>
+          <w:color w:val="D4D4D4"/>
+          <w:sz w:val="21"/>
+          <w:szCs w:val="21"/>
+        </w:rPr>
+        <w:t>);</w:t>
+      </w:r>
+      <w:proofErr w:type="gramEnd"/>
+    </w:p>
+    <w:p>
+      <w:pPr>
+        <w:shd w:val="clear" w:color="auto" w:fill="1E1E1E"/>
+        <w:spacing w:after="0" w:line="285" w:lineRule="atLeast"/>
+        <w:rPr>
+          <w:rFonts w:ascii="Consolas" w:eastAsia="Times New Roman" w:hAnsi="Consolas" w:cs="Times New Roman"/>
+          <w:color w:val="D4D4D4"/>
+          <w:sz w:val="21"/>
+          <w:szCs w:val="21"/>
+        </w:rPr>
+      </w:pPr>
+    </w:p>
+    <w:p>
+      <w:pPr>
+        <w:shd w:val="clear" w:color="auto" w:fill="1E1E1E"/>
+        <w:spacing w:after="0" w:line="285" w:lineRule="atLeast"/>
+        <w:rPr>
+          <w:rFonts w:ascii="Consolas" w:eastAsia="Times New Roman" w:hAnsi="Consolas" w:cs="Times New Roman"/>
+          <w:color w:val="D4D4D4"/>
+          <w:sz w:val="21"/>
+          <w:szCs w:val="21"/>
+        </w:rPr>
+      </w:pPr>
+      <w:r>
+        <w:rPr>
+          <w:rFonts w:ascii="Consolas" w:eastAsia="Times New Roman" w:hAnsi="Consolas" w:cs="Times New Roman"/>
+          <w:color w:val="4FC1FF"/>
+          <w:sz w:val="21"/>
+          <w:szCs w:val="21"/>
+        </w:rPr>
+        <w:t>lettersLink</w:t>
+      </w:r>
+      <w:r>
+        <w:rPr>
+          <w:rFonts w:ascii="Consolas" w:eastAsia="Times New Roman" w:hAnsi="Consolas" w:cs="Times New Roman"/>
+          <w:color w:val="D4D4D4"/>
+          <w:sz w:val="21"/>
+          <w:szCs w:val="21"/>
+        </w:rPr>
+        <w:t>.</w:t>
+      </w:r>
+      <w:r>
+        <w:rPr>
+          <w:rFonts w:ascii="Consolas" w:eastAsia="Times New Roman" w:hAnsi="Consolas" w:cs="Times New Roman"/>
+          <w:color w:val="DCDCAA"/>
+          <w:sz w:val="21"/>
+          <w:szCs w:val="21"/>
+        </w:rPr>
+        <w:t>addEventListener</w:t>
+      </w:r>
+      <w:r>
+        <w:rPr>
+          <w:rFonts w:ascii="Consolas" w:eastAsia="Times New Roman" w:hAnsi="Consolas" w:cs="Times New Roman"/>
+          <w:color w:val="D4D4D4"/>
+          <w:sz w:val="21"/>
+          <w:szCs w:val="21"/>
+        </w:rPr>
+        <w:t>(</w:t>
+      </w:r>
+      <w:r>
+        <w:rPr>
+          <w:rFonts w:ascii="Consolas" w:eastAsia="Times New Roman" w:hAnsi="Consolas" w:cs="Times New Roman"/>
+          <w:color w:val="CE9178"/>
+          <w:sz w:val="21"/>
+          <w:szCs w:val="21"/>
+        </w:rPr>
+        <w:t>'click'</w:t>
+      </w:r>
+      <w:r>
+        <w:rPr>
+          <w:rFonts w:ascii="Consolas" w:eastAsia="Times New Roman" w:hAnsi="Consolas" w:cs="Times New Roman"/>
+          <w:color w:val="D4D4D4"/>
+          <w:sz w:val="21"/>
+          <w:szCs w:val="21"/>
+        </w:rPr>
+        <w:t xml:space="preserve">, () </w:t>
+      </w:r>
+      <w:r>
+        <w:rPr>
+          <w:rFonts w:ascii="Consolas" w:eastAsia="Times New Roman" w:hAnsi="Consolas" w:cs="Times New Roman"/>
+          <w:color w:val="569CD6"/>
+          <w:sz w:val="21"/>
+          <w:szCs w:val="21"/>
+        </w:rPr>
+        <w:t>=&gt;</w:t>
+      </w:r>
+      <w:r>
+        <w:rPr>
+          <w:rFonts w:ascii="Consolas" w:eastAsia="Times New Roman" w:hAnsi="Consolas" w:cs="Times New Roman"/>
+          <w:color w:val="D4D4D4"/>
+          <w:sz w:val="21"/>
+          <w:szCs w:val="21"/>
+        </w:rPr>
+        <w:t xml:space="preserve"> {</w:t>
+      </w:r>
+    </w:p>
+    <w:p>
+      <w:pPr>
+        <w:shd w:val="clear" w:color="auto" w:fill="1E1E1E"/>
+        <w:spacing w:after="0" w:line="285" w:lineRule="atLeast"/>
+        <w:rPr>
+          <w:rFonts w:ascii="Consolas" w:eastAsia="Times New Roman" w:hAnsi="Consolas" w:cs="Times New Roman"/>
+          <w:color w:val="D4D4D4"/>
+          <w:sz w:val="21"/>
+          <w:szCs w:val="21"/>
+        </w:rPr>
+      </w:pPr>
+      <w:r>
+        <w:rPr>
+          <w:rFonts w:ascii="Consolas" w:eastAsia="Times New Roman" w:hAnsi="Consolas" w:cs="Times New Roman"/>
+          <w:color w:val="D4D4D4"/>
+          <w:sz w:val="21"/>
+          <w:szCs w:val="21"/>
+        </w:rPr>
+        <w:t xml:space="preserve">    </w:t>
+      </w:r>
+      <w:r>
+        <w:rPr>
+          <w:rFonts w:ascii="Consolas" w:eastAsia="Times New Roman" w:hAnsi="Consolas" w:cs="Times New Roman"/>
+          <w:color w:val="4FC1FF"/>
+          <w:sz w:val="21"/>
+          <w:szCs w:val="21"/>
+        </w:rPr>
+        <w:t>lettersList</w:t>
+      </w:r>
+      <w:r>
+        <w:rPr>
+          <w:rFonts w:ascii="Consolas" w:eastAsia="Times New Roman" w:hAnsi="Consolas" w:cs="Times New Roman"/>
+          <w:color w:val="D4D4D4"/>
+          <w:sz w:val="21"/>
+          <w:szCs w:val="21"/>
+        </w:rPr>
+        <w:t>.</w:t>
+      </w:r>
+      <w:r>
+        <w:rPr>
+          <w:rFonts w:ascii="Consolas" w:eastAsia="Times New Roman" w:hAnsi="Consolas" w:cs="Times New Roman"/>
+          <w:color w:val="4FC1FF"/>
+          <w:sz w:val="21"/>
+          <w:szCs w:val="21"/>
+        </w:rPr>
+        <w:t>classList</w:t>
+      </w:r>
+      <w:r>
+        <w:rPr>
+          <w:rFonts w:ascii="Consolas" w:eastAsia="Times New Roman" w:hAnsi="Consolas" w:cs="Times New Roman"/>
+          <w:color w:val="D4D4D4"/>
+          <w:sz w:val="21"/>
+          <w:szCs w:val="21"/>
+        </w:rPr>
+        <w:t>.</w:t>
+      </w:r>
+      <w:r>
+        <w:rPr>
+          <w:rFonts w:ascii="Consolas" w:eastAsia="Times New Roman" w:hAnsi="Consolas" w:cs="Times New Roman"/>
+          <w:color w:val="DCDCAA"/>
+          <w:sz w:val="21"/>
+          <w:szCs w:val="21"/>
+        </w:rPr>
+        <w:t>remove</w:t>
+      </w:r>
+      <w:r>
+        <w:rPr>
+          <w:rFonts w:ascii="Consolas" w:eastAsia="Times New Roman" w:hAnsi="Consolas" w:cs="Times New Roman"/>
+          <w:color w:val="D4D4D4"/>
+          <w:sz w:val="21"/>
+          <w:szCs w:val="21"/>
+        </w:rPr>
+        <w:t>(</w:t>
+      </w:r>
+      <w:r>
+        <w:rPr>
+          <w:rFonts w:ascii="Consolas" w:eastAsia="Times New Roman" w:hAnsi="Consolas" w:cs="Times New Roman"/>
+          <w:color w:val="CE9178"/>
+          <w:sz w:val="21"/>
+          <w:szCs w:val="21"/>
+        </w:rPr>
+        <w:t>'hidden'</w:t>
+      </w:r>
+      <w:proofErr w:type="gramStart"/>
+      <w:r>
+        <w:rPr>
+          <w:rFonts w:ascii="Consolas" w:eastAsia="Times New Roman" w:hAnsi="Consolas" w:cs="Times New Roman"/>
+          <w:color w:val="D4D4D4"/>
+          <w:sz w:val="21"/>
+          <w:szCs w:val="21"/>
+        </w:rPr>
+        <w:t>);</w:t>
+      </w:r>
+      <w:proofErr w:type="gramEnd"/>
+    </w:p>
+    <w:p>
+      <w:pPr>
+        <w:shd w:val="clear" w:color="auto" w:fill="1E1E1E"/>
+        <w:spacing w:after="0" w:line="285" w:lineRule="atLeast"/>
+        <w:rPr>
+          <w:rFonts w:ascii="Consolas" w:eastAsia="Times New Roman" w:hAnsi="Consolas" w:cs="Times New Roman"/>
+          <w:color w:val="D4D4D4"/>
+          <w:sz w:val="21"/>
+          <w:szCs w:val="21"/>
+        </w:rPr>
+      </w:pPr>
+      <w:r>
+        <w:rPr>
+          <w:rFonts w:ascii="Consolas" w:eastAsia="Times New Roman" w:hAnsi="Consolas" w:cs="Times New Roman"/>
+          <w:color w:val="D4D4D4"/>
+          <w:sz w:val="21"/>
+          <w:szCs w:val="21"/>
+        </w:rPr>
+        <w:t xml:space="preserve">    </w:t>
+      </w:r>
+      <w:r>
+        <w:rPr>
+          <w:rFonts w:ascii="Consolas" w:eastAsia="Times New Roman" w:hAnsi="Consolas" w:cs="Times New Roman"/>
+          <w:color w:val="4FC1FF"/>
+          <w:sz w:val="21"/>
+          <w:szCs w:val="21"/>
+        </w:rPr>
+        <w:t>numbersList</w:t>
+      </w:r>
+      <w:r>
+        <w:rPr>
+          <w:rFonts w:ascii="Consolas" w:eastAsia="Times New Roman" w:hAnsi="Consolas" w:cs="Times New Roman"/>
+          <w:color w:val="D4D4D4"/>
+          <w:sz w:val="21"/>
+          <w:szCs w:val="21"/>
+        </w:rPr>
+        <w:t>.</w:t>
+      </w:r>
+      <w:r>
+        <w:rPr>
+          <w:rFonts w:ascii="Consolas" w:eastAsia="Times New Roman" w:hAnsi="Consolas" w:cs="Times New Roman"/>
+          <w:color w:val="4FC1FF"/>
+          <w:sz w:val="21"/>
+          <w:szCs w:val="21"/>
+        </w:rPr>
+        <w:t>classList</w:t>
+      </w:r>
+      <w:r>
+        <w:rPr>
+          <w:rFonts w:ascii="Consolas" w:eastAsia="Times New Roman" w:hAnsi="Consolas" w:cs="Times New Roman"/>
+          <w:color w:val="D4D4D4"/>
+          <w:sz w:val="21"/>
+          <w:szCs w:val="21"/>
+        </w:rPr>
+        <w:t>.</w:t>
+      </w:r>
+      <w:r>
+        <w:rPr>
+          <w:rFonts w:ascii="Consolas" w:eastAsia="Times New Roman" w:hAnsi="Consolas" w:cs="Times New Roman"/>
+          <w:color w:val="DCDCAA"/>
+          <w:sz w:val="21"/>
+          <w:szCs w:val="21"/>
+        </w:rPr>
+        <w:t>add</w:t>
+      </w:r>
+      <w:r>
+        <w:rPr>
+          <w:rFonts w:ascii="Consolas" w:eastAsia="Times New Roman" w:hAnsi="Consolas" w:cs="Times New Roman"/>
+          <w:color w:val="D4D4D4"/>
+          <w:sz w:val="21"/>
+          <w:szCs w:val="21"/>
+        </w:rPr>
+        <w:t>(</w:t>
+      </w:r>
+      <w:r>
+        <w:rPr>
+          <w:rFonts w:ascii="Consolas" w:eastAsia="Times New Roman" w:hAnsi="Consolas" w:cs="Times New Roman"/>
+          <w:color w:val="CE9178"/>
+          <w:sz w:val="21"/>
+          <w:szCs w:val="21"/>
+        </w:rPr>
+        <w:t>'hidden'</w:t>
+      </w:r>
+      <w:proofErr w:type="gramStart"/>
+      <w:r>
+        <w:rPr>
+          <w:rFonts w:ascii="Consolas" w:eastAsia="Times New Roman" w:hAnsi="Consolas" w:cs="Times New Roman"/>
+          <w:color w:val="D4D4D4"/>
+          <w:sz w:val="21"/>
+          <w:szCs w:val="21"/>
+        </w:rPr>
+        <w:t>);</w:t>
+      </w:r>
+      <w:proofErr w:type="gramEnd"/>
+    </w:p>
+    <w:p>
+      <w:pPr>
+        <w:shd w:val="clear" w:color="auto" w:fill="1E1E1E"/>
+        <w:spacing w:after="0" w:line="285" w:lineRule="atLeast"/>
+        <w:rPr>
+          <w:rFonts w:ascii="Consolas" w:eastAsia="Times New Roman" w:hAnsi="Consolas" w:cs="Times New Roman"/>
+          <w:color w:val="D4D4D4"/>
+          <w:sz w:val="21"/>
+          <w:szCs w:val="21"/>
+        </w:rPr>
+      </w:pPr>
+      <w:r>
+        <w:rPr>
+          <w:rFonts w:ascii="Consolas" w:eastAsia="Times New Roman" w:hAnsi="Consolas" w:cs="Times New Roman"/>
+          <w:color w:val="D4D4D4"/>
+          <w:sz w:val="21"/>
+          <w:szCs w:val="21"/>
+        </w:rPr>
+        <w:t>    });</w:t>
+      </w:r>
+    </w:p>
+    <w:p>
+      <w:pPr>
+        <w:shd w:val="clear" w:color="auto" w:fill="1E1E1E"/>
+        <w:spacing w:after="0" w:line="285" w:lineRule="atLeast"/>
+        <w:rPr>
+          <w:rFonts w:ascii="Consolas" w:eastAsia="Times New Roman" w:hAnsi="Consolas" w:cs="Times New Roman"/>
+          <w:color w:val="D4D4D4"/>
+          <w:sz w:val="21"/>
+          <w:szCs w:val="21"/>
+        </w:rPr>
+      </w:pPr>
+    </w:p>
+    <w:p>
+      <w:pPr>
+        <w:shd w:val="clear" w:color="auto" w:fill="1E1E1E"/>
+        <w:spacing w:after="0" w:line="285" w:lineRule="atLeast"/>
+        <w:rPr>
+          <w:rFonts w:ascii="Consolas" w:eastAsia="Times New Roman" w:hAnsi="Consolas" w:cs="Times New Roman"/>
+          <w:color w:val="D4D4D4"/>
+          <w:sz w:val="21"/>
+          <w:szCs w:val="21"/>
+        </w:rPr>
+      </w:pPr>
+      <w:r>
+        <w:rPr>
+          <w:rFonts w:ascii="Consolas" w:eastAsia="Times New Roman" w:hAnsi="Consolas" w:cs="Times New Roman"/>
+          <w:color w:val="4FC1FF"/>
+          <w:sz w:val="21"/>
+          <w:szCs w:val="21"/>
+        </w:rPr>
+        <w:t>numbersLink</w:t>
+      </w:r>
+      <w:r>
+        <w:rPr>
+          <w:rFonts w:ascii="Consolas" w:eastAsia="Times New Roman" w:hAnsi="Consolas" w:cs="Times New Roman"/>
+          <w:color w:val="D4D4D4"/>
+          <w:sz w:val="21"/>
+          <w:szCs w:val="21"/>
+        </w:rPr>
+        <w:t>.</w:t>
+      </w:r>
+      <w:r>
+        <w:rPr>
+          <w:rFonts w:ascii="Consolas" w:eastAsia="Times New Roman" w:hAnsi="Consolas" w:cs="Times New Roman"/>
+          <w:color w:val="DCDCAA"/>
+          <w:sz w:val="21"/>
+          <w:szCs w:val="21"/>
+        </w:rPr>
+        <w:t>addEventListener</w:t>
+      </w:r>
+      <w:r>
+        <w:rPr>
+          <w:rFonts w:ascii="Consolas" w:eastAsia="Times New Roman" w:hAnsi="Consolas" w:cs="Times New Roman"/>
+          <w:color w:val="D4D4D4"/>
+          <w:sz w:val="21"/>
+          <w:szCs w:val="21"/>
+        </w:rPr>
+        <w:t>(</w:t>
+      </w:r>
+      <w:r>
+        <w:rPr>
+          <w:rFonts w:ascii="Consolas" w:eastAsia="Times New Roman" w:hAnsi="Consolas" w:cs="Times New Roman"/>
+          <w:color w:val="CE9178"/>
+          <w:sz w:val="21"/>
+          <w:szCs w:val="21"/>
+        </w:rPr>
+        <w:t>'click'</w:t>
+      </w:r>
+      <w:r>
+        <w:rPr>
+          <w:rFonts w:ascii="Consolas" w:eastAsia="Times New Roman" w:hAnsi="Consolas" w:cs="Times New Roman"/>
+          <w:color w:val="D4D4D4"/>
+          <w:sz w:val="21"/>
+          <w:szCs w:val="21"/>
+        </w:rPr>
+        <w:t xml:space="preserve">, () </w:t>
+      </w:r>
+      <w:r>
+        <w:rPr>
+          <w:rFonts w:ascii="Consolas" w:eastAsia="Times New Roman" w:hAnsi="Consolas" w:cs="Times New Roman"/>
+          <w:color w:val="569CD6"/>
+          <w:sz w:val="21"/>
+          <w:szCs w:val="21"/>
+        </w:rPr>
+        <w:t>=&gt;</w:t>
+      </w:r>
+      <w:r>
+        <w:rPr>
+          <w:rFonts w:ascii="Consolas" w:eastAsia="Times New Roman" w:hAnsi="Consolas" w:cs="Times New Roman"/>
+          <w:color w:val="D4D4D4"/>
+          <w:sz w:val="21"/>
+          <w:szCs w:val="21"/>
+        </w:rPr>
+        <w:t xml:space="preserve"> {</w:t>
+      </w:r>
+    </w:p>
+    <w:p>
+      <w:pPr>
+        <w:shd w:val="clear" w:color="auto" w:fill="1E1E1E"/>
+        <w:spacing w:after="0" w:line="285" w:lineRule="atLeast"/>
+        <w:rPr>
+          <w:rFonts w:ascii="Consolas" w:eastAsia="Times New Roman" w:hAnsi="Consolas" w:cs="Times New Roman"/>
+          <w:color w:val="D4D4D4"/>
+          <w:sz w:val="21"/>
+          <w:szCs w:val="21"/>
+        </w:rPr>
+      </w:pPr>
+      <w:r>
+        <w:rPr>
+          <w:rFonts w:ascii="Consolas" w:eastAsia="Times New Roman" w:hAnsi="Consolas" w:cs="Times New Roman"/>
+          <w:color w:val="D4D4D4"/>
+          <w:sz w:val="21"/>
+          <w:szCs w:val="21"/>
+        </w:rPr>
+        <w:t xml:space="preserve">    </w:t>
+      </w:r>
+      <w:r>
+        <w:rPr>
+          <w:rFonts w:ascii="Consolas" w:eastAsia="Times New Roman" w:hAnsi="Consolas" w:cs="Times New Roman"/>
+          <w:color w:val="4FC1FF"/>
+          <w:sz w:val="21"/>
+          <w:szCs w:val="21"/>
+        </w:rPr>
+        <w:t>lettersList</w:t>
+      </w:r>
+      <w:r>
+        <w:rPr>
+          <w:rFonts w:ascii="Consolas" w:eastAsia="Times New Roman" w:hAnsi="Consolas" w:cs="Times New Roman"/>
+          <w:color w:val="D4D4D4"/>
+          <w:sz w:val="21"/>
+          <w:szCs w:val="21"/>
+        </w:rPr>
+        <w:t>.</w:t>
+      </w:r>
+      <w:r>
+        <w:rPr>
+          <w:rFonts w:ascii="Consolas" w:eastAsia="Times New Roman" w:hAnsi="Consolas" w:cs="Times New Roman"/>
+          <w:color w:val="4FC1FF"/>
+          <w:sz w:val="21"/>
+          <w:szCs w:val="21"/>
+        </w:rPr>
+        <w:t>classList</w:t>
+      </w:r>
+      <w:r>
+        <w:rPr>
+          <w:rFonts w:ascii="Consolas" w:eastAsia="Times New Roman" w:hAnsi="Consolas" w:cs="Times New Roman"/>
+          <w:color w:val="D4D4D4"/>
+          <w:sz w:val="21"/>
+          <w:szCs w:val="21"/>
+        </w:rPr>
+        <w:t>.</w:t>
+      </w:r>
+      <w:r>
+        <w:rPr>
+          <w:rFonts w:ascii="Consolas" w:eastAsia="Times New Roman" w:hAnsi="Consolas" w:cs="Times New Roman"/>
+          <w:color w:val="DCDCAA"/>
+          <w:sz w:val="21"/>
+          <w:szCs w:val="21"/>
+        </w:rPr>
+        <w:t>add</w:t>
+      </w:r>
+      <w:r>
+        <w:rPr>
+          <w:rFonts w:ascii="Consolas" w:eastAsia="Times New Roman" w:hAnsi="Consolas" w:cs="Times New Roman"/>
+          <w:color w:val="D4D4D4"/>
+          <w:sz w:val="21"/>
+          <w:szCs w:val="21"/>
+        </w:rPr>
+        <w:t>(</w:t>
+      </w:r>
+      <w:r>
+        <w:rPr>
+          <w:rFonts w:ascii="Consolas" w:eastAsia="Times New Roman" w:hAnsi="Consolas" w:cs="Times New Roman"/>
+          <w:color w:val="CE9178"/>
+          <w:sz w:val="21"/>
+          <w:szCs w:val="21"/>
+        </w:rPr>
+        <w:t>'hidden'</w:t>
+      </w:r>
+      <w:proofErr w:type="gramStart"/>
+      <w:r>
+        <w:rPr>
+          <w:rFonts w:ascii="Consolas" w:eastAsia="Times New Roman" w:hAnsi="Consolas" w:cs="Times New Roman"/>
+          <w:color w:val="D4D4D4"/>
+          <w:sz w:val="21"/>
+          <w:szCs w:val="21"/>
+        </w:rPr>
+        <w:t>);</w:t>
+      </w:r>
+      <w:proofErr w:type="gramEnd"/>
+    </w:p>
+    <w:p>
+      <w:pPr>
+        <w:shd w:val="clear" w:color="auto" w:fill="1E1E1E"/>
+        <w:spacing w:after="0" w:line="285" w:lineRule="atLeast"/>
+        <w:rPr>
+          <w:rFonts w:ascii="Consolas" w:eastAsia="Times New Roman" w:hAnsi="Consolas" w:cs="Times New Roman"/>
+          <w:color w:val="D4D4D4"/>
+          <w:sz w:val="21"/>
+          <w:szCs w:val="21"/>
+        </w:rPr>
+      </w:pPr>
+      <w:r>
+        <w:rPr>
+          <w:rFonts w:ascii="Consolas" w:eastAsia="Times New Roman" w:hAnsi="Consolas" w:cs="Times New Roman"/>
+          <w:color w:val="D4D4D4"/>
+          <w:sz w:val="21"/>
+          <w:szCs w:val="21"/>
+        </w:rPr>
+        <w:t xml:space="preserve">    </w:t>
+      </w:r>
+      <w:r>
+        <w:rPr>
+          <w:rFonts w:ascii="Consolas" w:eastAsia="Times New Roman" w:hAnsi="Consolas" w:cs="Times New Roman"/>
+          <w:color w:val="4FC1FF"/>
+          <w:sz w:val="21"/>
+          <w:szCs w:val="21"/>
+        </w:rPr>
+        <w:t>numbersList</w:t>
+      </w:r>
+      <w:r>
+        <w:rPr>
+          <w:rFonts w:ascii="Consolas" w:eastAsia="Times New Roman" w:hAnsi="Consolas" w:cs="Times New Roman"/>
+          <w:color w:val="D4D4D4"/>
+          <w:sz w:val="21"/>
+          <w:szCs w:val="21"/>
+        </w:rPr>
+        <w:t>.</w:t>
+      </w:r>
+      <w:r>
+        <w:rPr>
+          <w:rFonts w:ascii="Consolas" w:eastAsia="Times New Roman" w:hAnsi="Consolas" w:cs="Times New Roman"/>
+          <w:color w:val="4FC1FF"/>
+          <w:sz w:val="21"/>
+          <w:szCs w:val="21"/>
+        </w:rPr>
+        <w:t>classList</w:t>
+      </w:r>
+      <w:r>
+        <w:rPr>
+          <w:rFonts w:ascii="Consolas" w:eastAsia="Times New Roman" w:hAnsi="Consolas" w:cs="Times New Roman"/>
+          <w:color w:val="D4D4D4"/>
+          <w:sz w:val="21"/>
+          <w:szCs w:val="21"/>
+        </w:rPr>
+        <w:t>.</w:t>
+      </w:r>
+      <w:r>
+        <w:rPr>
+          <w:rFonts w:ascii="Consolas" w:eastAsia="Times New Roman" w:hAnsi="Consolas" w:cs="Times New Roman"/>
+          <w:color w:val="DCDCAA"/>
+          <w:sz w:val="21"/>
+          <w:szCs w:val="21"/>
+        </w:rPr>
+        <w:t>remove</w:t>
+      </w:r>
+      <w:r>
+        <w:rPr>
+          <w:rFonts w:ascii="Consolas" w:eastAsia="Times New Roman" w:hAnsi="Consolas" w:cs="Times New Roman"/>
+          <w:color w:val="D4D4D4"/>
+          <w:sz w:val="21"/>
+          <w:szCs w:val="21"/>
+        </w:rPr>
+        <w:t>(</w:t>
+      </w:r>
+      <w:r>
+        <w:rPr>
+          <w:rFonts w:ascii="Consolas" w:eastAsia="Times New Roman" w:hAnsi="Consolas" w:cs="Times New Roman"/>
+          <w:color w:val="CE9178"/>
+          <w:sz w:val="21"/>
+          <w:szCs w:val="21"/>
+        </w:rPr>
+        <w:t>'hidden'</w:t>
+      </w:r>
+      <w:proofErr w:type="gramStart"/>
+      <w:r>
+        <w:rPr>
+          <w:rFonts w:ascii="Consolas" w:eastAsia="Times New Roman" w:hAnsi="Consolas" w:cs="Times New Roman"/>
+          <w:color w:val="D4D4D4"/>
+          <w:sz w:val="21"/>
+          <w:szCs w:val="21"/>
+        </w:rPr>
+        <w:t>);</w:t>
+      </w:r>
+      <w:proofErr w:type="gramEnd"/>
+    </w:p>
+    <w:p>
+      <w:pPr>
+        <w:shd w:val="clear" w:color="auto" w:fill="1E1E1E"/>
+        <w:spacing w:after="0" w:line="285" w:lineRule="atLeast"/>
+        <w:rPr>
+          <w:rFonts w:ascii="Consolas" w:eastAsia="Times New Roman" w:hAnsi="Consolas" w:cs="Times New Roman"/>
+          <w:color w:val="D4D4D4"/>
+          <w:sz w:val="21"/>
+          <w:szCs w:val="21"/>
+        </w:rPr>
+      </w:pPr>
+      <w:r>
+        <w:rPr>
+          <w:rFonts w:ascii="Consolas" w:eastAsia="Times New Roman" w:hAnsi="Consolas" w:cs="Times New Roman"/>
+          <w:color w:val="D4D4D4"/>
+          <w:sz w:val="21"/>
+          <w:szCs w:val="21"/>
+        </w:rPr>
+        <w:t>    });</w:t>
       </w:r>
     </w:p>
     <w:p>

</xml_diff>